<commit_message>
updated taior.py for prompts
maintain original resume style and content
</commit_message>
<xml_diff>
--- a/Resume-Tailor/backend/temp_Resume Rohit Kadam_tailored.docx
+++ b/Resume-Tailor/backend/temp_Resume Rohit Kadam_tailored.docx
@@ -4,173 +4,161 @@
   <w:body>
     <w:p>
       <w:r>
-        <w:t xml:space="preserve">Rohit Kadam  </w:t>
+        <w:t>```</w:t>
       </w:r>
     </w:p>
     <w:p>
       <w:r>
-        <w:t xml:space="preserve">Pune, India • +91 7767880235 •   </w:t>
+        <w:t>Rohit Kadam</w:t>
       </w:r>
     </w:p>
     <w:p>
       <w:r>
-        <w:t xml:space="preserve">  </w:t>
-      </w:r>
-    </w:p>
-    <w:p>
-      <w:r>
-        <w:t xml:space="preserve">Passionate AI Engineer with 4+ years of experience developing AI, ML, and GenAI-powered solutions in health tech and regulatory intelligence. Proven track record in transforming manual workflows into intelligent, automated solutions using AI. Granted patent holder, published author, and PharmaSUG presenter. Actively exploring the intersection of AI and life sciences through academic and industry-led innovation.  </w:t>
+        <w:t xml:space="preserve">Pune, India • +91 7767880235 • </w:t>
       </w:r>
     </w:p>
     <w:p/>
     <w:p>
       <w:r>
-        <w:t xml:space="preserve">**PROFESSIONAL EXPERIENCE**  </w:t>
+        <w:t xml:space="preserve">Passionate AI Engineer with 4+ years of experience in developing and deploying AI-driven solutions, specializing in AI, ML, and GenAI within health tech and regulatory intelligence. Granted patent holder, published author, and PharmaSUG presenter. Actively exploring the intersection of AI and life sciences through academic and industry-led innovation. </w:t>
       </w:r>
     </w:p>
     <w:p/>
     <w:p>
       <w:r>
-        <w:t xml:space="preserve">- Developed and deployed AI-driven solutions to enhance operational efficiencies within corporate environments.  </w:t>
-      </w:r>
-    </w:p>
-    <w:p>
-      <w:r>
-        <w:t xml:space="preserve">- Designed and implemented automation workflows and AI agents to optimize business processes.  </w:t>
-      </w:r>
-    </w:p>
-    <w:p>
-      <w:r>
-        <w:t xml:space="preserve">- Collaborated with cross-functional teams to identify opportunities and deliver strategic outcomes using AI.  </w:t>
-      </w:r>
-    </w:p>
-    <w:p>
-      <w:r>
-        <w:t xml:space="preserve">- Conducted training sessions and created documentation to educate business units on AI applications.  </w:t>
-      </w:r>
-    </w:p>
-    <w:p>
-      <w:r>
-        <w:t xml:space="preserve">- Evaluated and integrated AI tools and technologies to strengthen AI capabilities and platforms.  </w:t>
-      </w:r>
-    </w:p>
-    <w:p>
-      <w:r>
-        <w:t xml:space="preserve">- Ensured compliance with data privacy and security standards in AI applications.  </w:t>
+        <w:t>PROFESSIONAL EXPERIENCE</w:t>
       </w:r>
     </w:p>
     <w:p/>
     <w:p>
       <w:r>
-        <w:t xml:space="preserve">**TECHNICAL SKILLS**  </w:t>
+        <w:t>- Developed and deployed AI solutions that automate repetitive tasks and processes in health tech, improving operational efficiencies.</w:t>
+      </w:r>
+    </w:p>
+    <w:p>
+      <w:r>
+        <w:t>- Collaborated with cross-functional teams to identify opportunities for AI integration and deliver desired outcomes.</w:t>
+      </w:r>
+    </w:p>
+    <w:p>
+      <w:r>
+        <w:t>- Continuously monitored and improved the performance of AI agents/solutions to meet business needs.</w:t>
+      </w:r>
+    </w:p>
+    <w:p>
+      <w:r>
+        <w:t>- Conducted training sessions and created documentation to educate teams on the use of AI technologies.</w:t>
+      </w:r>
+    </w:p>
+    <w:p>
+      <w:r>
+        <w:t>- Evaluated and implemented AI tools and technologies, enhancing AI capabilities for business solutions.</w:t>
       </w:r>
     </w:p>
     <w:p/>
     <w:p>
       <w:r>
-        <w:t xml:space="preserve">Python, Node.JS, JavaScript, Machine Learning, NLP, React, TensorFlow, PyTorch, Generative AI, RAG, Azure, OpenAI, REST APIs, AWS (Bedrock), RASA  </w:t>
+        <w:t>TECHNICAL SKILLS</w:t>
       </w:r>
     </w:p>
     <w:p/>
     <w:p>
       <w:r>
-        <w:t xml:space="preserve">**EDUCATION**  </w:t>
+        <w:t>Python, JavaScript, Node.JS, React, Data Science, Machine Learning, NLP, Generative AI, TensorFlow, PyTorch, RAG, Azure, OpenAI, REST APIs, AWS (Bedrock), RASA</w:t>
       </w:r>
     </w:p>
     <w:p/>
     <w:p>
       <w:r>
-        <w:t xml:space="preserve">Bachelor of Technology (Mechanical Engineering): 7.62 CGPI  </w:t>
-      </w:r>
-    </w:p>
-    <w:p>
-      <w:r>
-        <w:t xml:space="preserve">Yashawantrao Chavan Institute of Science, Satara  </w:t>
-      </w:r>
-    </w:p>
-    <w:p>
-      <w:r>
-        <w:t xml:space="preserve">Jul 2014 – May 2018  </w:t>
-      </w:r>
-    </w:p>
-    <w:p>
-      <w:r>
-        <w:t xml:space="preserve">Satara, India  </w:t>
+        <w:t>EDUCATION</w:t>
       </w:r>
     </w:p>
     <w:p/>
     <w:p>
       <w:r>
-        <w:t xml:space="preserve">Higher Secondary (H.S.C): 81.38 %  </w:t>
+        <w:t xml:space="preserve">Bachelor of Technology (Mechanical Engineering): 7.62 CGPI </w:t>
       </w:r>
     </w:p>
     <w:p>
       <w:r>
-        <w:t xml:space="preserve">Maharaja Sayajirao Vidyalaya, Satara  </w:t>
+        <w:t xml:space="preserve">Yashawantrao Chavan Institute of Science, Satara </w:t>
       </w:r>
     </w:p>
     <w:p>
       <w:r>
-        <w:t xml:space="preserve">Jun 2012 – May 2014  </w:t>
-      </w:r>
-    </w:p>
-    <w:p>
-      <w:r>
-        <w:t xml:space="preserve">Satara, India  </w:t>
+        <w:t>Jul 2014 – May 2018 Satara, India</w:t>
       </w:r>
     </w:p>
     <w:p/>
     <w:p>
       <w:r>
-        <w:t xml:space="preserve">Secondary School (S.S.C): 93.64 %  </w:t>
+        <w:t xml:space="preserve">Higher Secondary (H.S.C): 81.38 % </w:t>
       </w:r>
     </w:p>
     <w:p>
       <w:r>
-        <w:t xml:space="preserve">Jun 2011 – May 2012  </w:t>
+        <w:t xml:space="preserve">Maharaja Sayajirao Vidyalaya, Satara </w:t>
+      </w:r>
+    </w:p>
+    <w:p>
+      <w:r>
+        <w:t>Jun 2012- May 2014 Satara, India</w:t>
       </w:r>
     </w:p>
     <w:p/>
     <w:p>
       <w:r>
-        <w:t xml:space="preserve">**CONFERENCES AND PRESENTATIONS**  </w:t>
+        <w:t xml:space="preserve">Secondary School (S.S.C): 93.64 % </w:t>
+      </w:r>
+    </w:p>
+    <w:p>
+      <w:r>
+        <w:t>Jun 2011- May 2012</w:t>
       </w:r>
     </w:p>
     <w:p/>
     <w:p>
       <w:r>
-        <w:t xml:space="preserve">- Presented on AI and machine learning applications at PharmaSUG.  </w:t>
-      </w:r>
-    </w:p>
-    <w:p>
-      <w:r>
-        <w:t xml:space="preserve">- Published works on the innovative use of AI in life sciences.  </w:t>
+        <w:t>CONFERENCES AND PRESENTATIONS</w:t>
       </w:r>
     </w:p>
     <w:p/>
     <w:p>
       <w:r>
-        <w:t xml:space="preserve">**PATENTS**  </w:t>
+        <w:t>- Presented at PharmaSUG on the application of AI in health tech and regulatory intelligence.</w:t>
       </w:r>
     </w:p>
     <w:p/>
     <w:p>
       <w:r>
-        <w:t xml:space="preserve">- Holder of a granted patent in AI-driven health tech solutions.  </w:t>
+        <w:t>PATENTS</w:t>
       </w:r>
     </w:p>
     <w:p/>
     <w:p>
       <w:r>
-        <w:t xml:space="preserve">**PUBLICATIONS**  </w:t>
+        <w:t>- Granted patent holder in AI-driven health tech innovations.</w:t>
       </w:r>
     </w:p>
     <w:p/>
     <w:p>
       <w:r>
-        <w:t xml:space="preserve">- Authored multiple papers exploring AI applications in regulatory intelligence and health tech.  </w:t>
+        <w:t>PUBLICATIONS</w:t>
       </w:r>
     </w:p>
+    <w:p/>
+    <w:p>
+      <w:r>
+        <w:t>- Published author exploring AI applications in life sciences.</w:t>
+      </w:r>
+    </w:p>
+    <w:p/>
+    <w:p>
+      <w:r>
+        <w:t>```</w:t>
+      </w:r>
+    </w:p>
+    <w:p/>
     <w:sectPr>
       <w:pgSz w:w="12240" w:h="15840"/>
       <w:pgMar w:top="1440" w:right="1800" w:bottom="1440" w:left="1800" w:header="720" w:footer="720" w:gutter="0"/>

</xml_diff>

<commit_message>
prompt specific changes and maintain the format
</commit_message>
<xml_diff>
--- a/Resume-Tailor/backend/temp_Resume Rohit Kadam_tailored.docx
+++ b/Resume-Tailor/backend/temp_Resume Rohit Kadam_tailored.docx
@@ -3,160 +3,3580 @@
 <w:document xmlns:wpc="http://schemas.microsoft.com/office/word/2010/wordprocessingCanvas" xmlns:mo="http://schemas.microsoft.com/office/mac/office/2008/main" xmlns:mc="http://schemas.openxmlformats.org/markup-compatibility/2006" xmlns:mv="urn:schemas-microsoft-com:mac:vml" xmlns:o="urn:schemas-microsoft-com:office:office" xmlns:r="http://schemas.openxmlformats.org/officeDocument/2006/relationships" xmlns:m="http://schemas.openxmlformats.org/officeDocument/2006/math" xmlns:v="urn:schemas-microsoft-com:vml" xmlns:wp14="http://schemas.microsoft.com/office/word/2010/wordprocessingDrawing" xmlns:wp="http://schemas.openxmlformats.org/drawingml/2006/wordprocessingDrawing" xmlns:w10="urn:schemas-microsoft-com:office:word" xmlns:w="http://schemas.openxmlformats.org/wordprocessingml/2006/main" xmlns:w14="http://schemas.microsoft.com/office/word/2010/wordml" xmlns:wpg="http://schemas.microsoft.com/office/word/2010/wordprocessingGroup" xmlns:wpi="http://schemas.microsoft.com/office/word/2010/wordprocessingInk" xmlns:wne="http://schemas.microsoft.com/office/word/2006/wordml" xmlns:wps="http://schemas.microsoft.com/office/word/2010/wordprocessingShape" mc:Ignorable="w14 wp14">
   <w:body>
     <w:p>
+      <w:pPr>
+        <w:autoSpaceDN w:val="0"/>
+        <w:autoSpaceDE w:val="0"/>
+        <w:widowControl/>
+        <w:spacing w:line="220" w:lineRule="exact" w:before="0" w:after="50"/>
+        <w:ind w:left="0" w:right="0"/>
+      </w:pPr>
+    </w:p>
+    <w:p>
+      <w:pPr>
+        <w:autoSpaceDN w:val="0"/>
+        <w:autoSpaceDE w:val="0"/>
+        <w:widowControl/>
+        <w:spacing w:line="245" w:lineRule="auto" w:before="0" w:after="0"/>
+        <w:ind w:left="1152" w:right="1152" w:firstLine="0"/>
+        <w:jc w:val="center"/>
+      </w:pPr>
       <w:r>
-        <w:t xml:space="preserve">Rohit Kadam  </w:t>
+        <w:rPr>
+          <w:rFonts w:ascii="EB Garamond" w:hAnsi="EB Garamond" w:eastAsia="EB Garamond"/>
+          <w:b/>
+          <w:i w:val="0"/>
+          <w:color w:val="000000"/>
+          <w:sz w:val="32"/>
+        </w:rPr>
+        <w:t xml:space="preserve">Rohit Kadam </w:t>
+      </w:r>
+      <w:r>
+        <w:br/>
+      </w:r>
+      <w:r>
+        <w:rPr>
+          <w:rFonts w:ascii="EB Garamond" w:hAnsi="EB Garamond" w:eastAsia="EB Garamond"/>
+          <w:b w:val="0"/>
+          <w:i w:val="0"/>
+          <w:color w:val="000000"/>
+          <w:sz w:val="22"/>
+        </w:rPr>
+        <w:t>Pune, India •</w:t>
+      </w:r>
+      <w:r>
+        <w:rPr>
+          <w:rFonts w:ascii="EB Garamond" w:hAnsi="EB Garamond" w:eastAsia="EB Garamond"/>
+          <w:b w:val="0"/>
+          <w:i w:val="0"/>
+          <w:color w:val="000000"/>
+          <w:sz w:val="22"/>
+        </w:rPr>
+        <w:t xml:space="preserve"> </w:t>
+      </w:r>
+      <w:r>
+        <w:rPr>
+          <w:rFonts w:ascii="EB Garamond" w:hAnsi="EB Garamond" w:eastAsia="EB Garamond"/>
+          <w:b w:val="0"/>
+          <w:i w:val="0"/>
+          <w:color w:val="0000FF"/>
+          <w:sz w:val="22"/>
+          <w:u w:val="single"/>
+        </w:rPr>
+        <w:hyperlink r:id="rId9" w:history="1">
+          <w:r>
+            <w:rPr>
+              <w:rStyle w:val="Hyperlink"/>
+            </w:rPr>
+            <w:t>rohitkadam1410@gmail.com</w:t>
+          </w:r>
+        </w:hyperlink>
+      </w:r>
+      <w:r>
+        <w:rPr>
+          <w:rFonts w:ascii="EB Garamond" w:hAnsi="EB Garamond" w:eastAsia="EB Garamond"/>
+          <w:b w:val="0"/>
+          <w:i w:val="0"/>
+          <w:color w:val="000000"/>
+          <w:sz w:val="22"/>
+        </w:rPr>
+        <w:t xml:space="preserve"> • +91 7767880235 • </w:t>
+      </w:r>
+      <w:r>
+        <w:rPr>
+          <w:rFonts w:ascii="EB Garamond" w:hAnsi="EB Garamond" w:eastAsia="EB Garamond"/>
+          <w:b w:val="0"/>
+          <w:i w:val="0"/>
+          <w:color w:val="0000FF"/>
+          <w:sz w:val="22"/>
+          <w:u w:val="single"/>
+        </w:rPr>
+        <w:hyperlink r:id="rId10" w:history="1">
+          <w:r>
+            <w:rPr>
+              <w:rStyle w:val="Hyperlink"/>
+            </w:rPr>
+            <w:t>linkedin.com/in/rohitkadam315</w:t>
+          </w:r>
+        </w:hyperlink>
       </w:r>
     </w:p>
     <w:p>
+      <w:pPr>
+        <w:autoSpaceDN w:val="0"/>
+        <w:autoSpaceDE w:val="0"/>
+        <w:widowControl/>
+        <w:spacing w:line="245" w:lineRule="auto" w:before="286" w:after="0"/>
+        <w:ind w:left="28" w:right="0" w:firstLine="0"/>
+        <w:jc w:val="left"/>
+      </w:pPr>
       <w:r>
-        <w:t xml:space="preserve">Pune, India • +91 7767880235 •  </w:t>
-      </w:r>
-    </w:p>
-    <w:p/>
-    <w:p>
-      <w:r>
-        <w:t>Passionate Data Science researcher with 4+ years of experience developing AI, ML, and GenAI-powered solutions in health tech and regulatory intelligence. Granted patent holder, published author, and PharmaSUG presenter. Actively exploring the intersection of AI and life sciences through academic and industry-led innovation. Seeking to leverage expertise in GenAI, ML, and data analysis to contribute to Persistent Systems' data competency team as an AI/ML Developer.</w:t>
-      </w:r>
-    </w:p>
-    <w:p/>
-    <w:p>
-      <w:r>
-        <w:t>PROFESSIONAL EXPERIENCE</w:t>
-      </w:r>
-    </w:p>
-    <w:p/>
-    <w:p>
-      <w:r>
-        <w:t>- Developed scientific ML models and processes to extract knowledge and insights, supporting the development of ML analytical models and data analysis.</w:t>
+        <w:t xml:space="preserve">Passionate Data Science researcher with 4+ years of experience developing AI ML and GenAI-powered solutions in health tech and regulatory intelligence, including expertise in GenAI Architecture Strategy, LangChain, and LangGraph. Granted patent holder, published author, and PharmaSUG presenter. Actively exploring the intersection of AI and life sciences through academic and industry-led innovation. </w:t>
       </w:r>
     </w:p>
     <w:p>
+      <w:pPr>
+        <w:autoSpaceDN w:val="0"/>
+        <w:autoSpaceDE w:val="0"/>
+        <w:widowControl/>
+        <w:spacing w:line="218" w:lineRule="auto" w:before="208" w:after="20"/>
+        <w:ind w:left="28" w:right="0" w:firstLine="0"/>
+        <w:jc w:val="left"/>
+      </w:pPr>
       <w:r>
-        <w:t>- Performed data analysis to support the deployment of ML models across containerized environments, ensuring optimal performance and scalability.</w:t>
+        <w:rPr>
+          <w:rFonts w:ascii="EB Garamond" w:hAnsi="EB Garamond" w:eastAsia="EB Garamond"/>
+          <w:b/>
+          <w:i w:val="0"/>
+          <w:color w:val="000000"/>
+          <w:sz w:val="24"/>
+        </w:rPr>
+        <w:t>PROFESSIONAL</w:t>
+      </w:r>
+      <w:r>
+        <w:rPr>
+          <w:rFonts w:ascii="EB Garamond" w:hAnsi="EB Garamond" w:eastAsia="EB Garamond"/>
+          <w:b/>
+          <w:i w:val="0"/>
+          <w:color w:val="000000"/>
+          <w:sz w:val="24"/>
+        </w:rPr>
+        <w:t>EXPERIENCE</w:t>
+      </w:r>
+    </w:p>
+    <w:tbl>
+      <w:tblPr>
+        <w:tblW w:type="auto" w:w="0"/>
+        <w:tblLayout w:type="fixed"/>
+        <w:tblLook w:firstColumn="1" w:firstRow="1" w:lastColumn="0" w:lastRow="0" w:noHBand="0" w:noVBand="1" w:val="04A0"/>
+        <w:tblInd w:w="0.0" w:type="dxa"/>
+      </w:tblPr>
+      <w:tblGrid>
+        <w:gridCol w:w="2651"/>
+        <w:gridCol w:w="2651"/>
+        <w:gridCol w:w="2651"/>
+        <w:gridCol w:w="2651"/>
+      </w:tblGrid>
+      <w:tr>
+        <w:trPr>
+          <w:trHeight w:hRule="exact" w:val="424"/>
+        </w:trPr>
+        <w:tc>
+          <w:tcPr>
+            <w:tcW w:type="dxa" w:w="5764"/>
+            <w:gridSpan w:val="3"/>
+            <w:tcBorders>
+              <w:top w:sz="5.599999999999909" w:val="single" w:color="#000000"/>
+            </w:tcBorders>
+            <w:tcMar>
+              <w:start w:w="0" w:type="dxa"/>
+              <w:end w:w="0" w:type="dxa"/>
+            </w:tcMar>
+            <w:tcMar>
+              <w:start w:w="0" w:type="dxa"/>
+              <w:end w:w="0" w:type="dxa"/>
+            </w:tcMar>
+            <w:tcMar>
+              <w:start w:w="0" w:type="dxa"/>
+              <w:end w:w="0" w:type="dxa"/>
+            </w:tcMar>
+          </w:tcPr>
+          <w:p>
+            <w:pPr>
+              <w:autoSpaceDN w:val="0"/>
+              <w:autoSpaceDE w:val="0"/>
+              <w:widowControl/>
+              <w:spacing w:line="218" w:lineRule="auto" w:before="130" w:after="0"/>
+              <w:ind w:left="28" w:right="0" w:firstLine="0"/>
+              <w:jc w:val="left"/>
+            </w:pPr>
+            <w:r>
+              <w:rPr>
+                <w:rFonts w:ascii="EB Garamond" w:hAnsi="EB Garamond" w:eastAsia="EB Garamond"/>
+                <w:b/>
+                <w:i w:val="0"/>
+                <w:color w:val="000000"/>
+                <w:sz w:val="22"/>
+              </w:rPr>
+              <w:t>T</w:t>
+            </w:r>
+            <w:r>
+              <w:rPr>
+                <w:rFonts w:ascii="EB Garamond" w:hAnsi="EB Garamond" w:eastAsia="EB Garamond"/>
+                <w:b/>
+                <w:i w:val="0"/>
+                <w:color w:val="000000"/>
+                <w:sz w:val="18"/>
+              </w:rPr>
+              <w:t xml:space="preserve">ATA </w:t>
+            </w:r>
+            <w:r>
+              <w:rPr>
+                <w:rFonts w:ascii="EB Garamond" w:hAnsi="EB Garamond" w:eastAsia="EB Garamond"/>
+                <w:b/>
+                <w:i w:val="0"/>
+                <w:color w:val="000000"/>
+                <w:sz w:val="22"/>
+              </w:rPr>
+              <w:t>C</w:t>
+            </w:r>
+            <w:r>
+              <w:rPr>
+                <w:rFonts w:ascii="EB Garamond" w:hAnsi="EB Garamond" w:eastAsia="EB Garamond"/>
+                <w:b/>
+                <w:i w:val="0"/>
+                <w:color w:val="000000"/>
+                <w:sz w:val="18"/>
+              </w:rPr>
+              <w:t xml:space="preserve">ONSULTANCY </w:t>
+            </w:r>
+            <w:r>
+              <w:rPr>
+                <w:rFonts w:ascii="EB Garamond" w:hAnsi="EB Garamond" w:eastAsia="EB Garamond"/>
+                <w:b/>
+                <w:i w:val="0"/>
+                <w:color w:val="000000"/>
+                <w:sz w:val="22"/>
+              </w:rPr>
+              <w:t>S</w:t>
+            </w:r>
+            <w:r>
+              <w:rPr>
+                <w:rFonts w:ascii="EB Garamond" w:hAnsi="EB Garamond" w:eastAsia="EB Garamond"/>
+                <w:b/>
+                <w:i w:val="0"/>
+                <w:color w:val="000000"/>
+                <w:sz w:val="18"/>
+              </w:rPr>
+              <w:t>ERVICES</w:t>
+            </w:r>
+          </w:p>
+        </w:tc>
+        <w:tc>
+          <w:tcPr>
+            <w:tcW w:type="dxa" w:w="4806"/>
+            <w:tcBorders>
+              <w:top w:sz="5.599999999999909" w:val="single" w:color="#000000"/>
+            </w:tcBorders>
+            <w:tcMar>
+              <w:start w:w="0" w:type="dxa"/>
+              <w:end w:w="0" w:type="dxa"/>
+            </w:tcMar>
+          </w:tcPr>
+          <w:p>
+            <w:pPr>
+              <w:autoSpaceDN w:val="0"/>
+              <w:autoSpaceDE w:val="0"/>
+              <w:widowControl/>
+              <w:spacing w:line="218" w:lineRule="auto" w:before="130" w:after="0"/>
+              <w:ind w:left="0" w:right="0" w:firstLine="0"/>
+              <w:jc w:val="right"/>
+            </w:pPr>
+            <w:r>
+              <w:rPr>
+                <w:rFonts w:ascii="EB Garamond" w:hAnsi="EB Garamond" w:eastAsia="EB Garamond"/>
+                <w:b/>
+                <w:i w:val="0"/>
+                <w:color w:val="000000"/>
+                <w:sz w:val="22"/>
+              </w:rPr>
+              <w:t xml:space="preserve">Pune, India </w:t>
+            </w:r>
+          </w:p>
+        </w:tc>
+      </w:tr>
+      <w:tr>
+        <w:trPr>
+          <w:trHeight w:hRule="exact" w:val="272"/>
+        </w:trPr>
+        <w:tc>
+          <w:tcPr>
+            <w:tcW w:type="dxa" w:w="5764"/>
+            <w:gridSpan w:val="3"/>
+            <w:tcBorders/>
+            <w:tcMar>
+              <w:start w:w="0" w:type="dxa"/>
+              <w:end w:w="0" w:type="dxa"/>
+            </w:tcMar>
+            <w:tcMar>
+              <w:start w:w="0" w:type="dxa"/>
+              <w:end w:w="0" w:type="dxa"/>
+            </w:tcMar>
+            <w:tcMar>
+              <w:start w:w="0" w:type="dxa"/>
+              <w:end w:w="0" w:type="dxa"/>
+            </w:tcMar>
+          </w:tcPr>
+          <w:p>
+            <w:pPr>
+              <w:autoSpaceDN w:val="0"/>
+              <w:autoSpaceDE w:val="0"/>
+              <w:widowControl/>
+              <w:spacing w:line="218" w:lineRule="auto" w:before="0" w:after="0"/>
+              <w:ind w:left="388" w:right="0" w:firstLine="0"/>
+              <w:jc w:val="left"/>
+            </w:pPr>
+            <w:r>
+              <w:rPr>
+                <w:rFonts w:ascii="EB Garamond" w:hAnsi="EB Garamond" w:eastAsia="EB Garamond"/>
+                <w:b/>
+                <w:i w:val="0"/>
+                <w:color w:val="000000"/>
+                <w:sz w:val="22"/>
+              </w:rPr>
+              <w:t xml:space="preserve">I.T. Analyst </w:t>
+            </w:r>
+          </w:p>
+        </w:tc>
+        <w:tc>
+          <w:tcPr>
+            <w:tcW w:type="dxa" w:w="4806"/>
+            <w:tcBorders/>
+            <w:tcMar>
+              <w:start w:w="0" w:type="dxa"/>
+              <w:end w:w="0" w:type="dxa"/>
+            </w:tcMar>
+          </w:tcPr>
+          <w:p>
+            <w:pPr>
+              <w:autoSpaceDN w:val="0"/>
+              <w:autoSpaceDE w:val="0"/>
+              <w:widowControl/>
+              <w:spacing w:line="218" w:lineRule="auto" w:before="0" w:after="0"/>
+              <w:ind w:left="0" w:right="0" w:firstLine="0"/>
+              <w:jc w:val="right"/>
+            </w:pPr>
+            <w:r>
+              <w:rPr>
+                <w:rFonts w:ascii="EB Garamond" w:hAnsi="EB Garamond" w:eastAsia="EB Garamond"/>
+                <w:b/>
+                <w:i w:val="0"/>
+                <w:color w:val="000000"/>
+                <w:sz w:val="22"/>
+              </w:rPr>
+              <w:t xml:space="preserve">Jan 2024 – Present </w:t>
+            </w:r>
+          </w:p>
+        </w:tc>
+      </w:tr>
+      <w:tr>
+        <w:trPr>
+          <w:trHeight w:hRule="exact" w:val="302"/>
+        </w:trPr>
+        <w:tc>
+          <w:tcPr>
+            <w:tcW w:type="dxa" w:w="844"/>
+            <w:tcBorders/>
+            <w:tcMar>
+              <w:start w:w="0" w:type="dxa"/>
+              <w:end w:w="0" w:type="dxa"/>
+            </w:tcMar>
+          </w:tcPr>
+          <w:p>
+            <w:pPr>
+              <w:autoSpaceDN w:val="0"/>
+              <w:autoSpaceDE w:val="0"/>
+              <w:widowControl/>
+              <w:spacing w:line="240" w:lineRule="auto" w:before="36" w:after="0"/>
+              <w:ind w:left="0" w:right="4" w:firstLine="0"/>
+              <w:jc w:val="right"/>
+            </w:pPr>
+            <w:r>
+              <w:rPr>
+                <w:rFonts w:ascii="Symbol" w:hAnsi="Symbol" w:eastAsia="Symbol"/>
+                <w:b w:val="0"/>
+                <w:i w:val="0"/>
+                <w:color w:val="000000"/>
+                <w:sz w:val="20"/>
+              </w:rPr>
+              <w:t>•</w:t>
+            </w:r>
+          </w:p>
+        </w:tc>
+        <w:tc>
+          <w:tcPr>
+            <w:tcW w:type="dxa" w:w="9726"/>
+            <w:gridSpan w:val="3"/>
+            <w:tcBorders/>
+            <w:tcMar>
+              <w:start w:w="0" w:type="dxa"/>
+              <w:end w:w="0" w:type="dxa"/>
+            </w:tcMar>
+            <w:tcMar>
+              <w:start w:w="0" w:type="dxa"/>
+              <w:end w:w="0" w:type="dxa"/>
+            </w:tcMar>
+            <w:tcMar>
+              <w:start w:w="0" w:type="dxa"/>
+              <w:end w:w="0" w:type="dxa"/>
+            </w:tcMar>
+          </w:tcPr>
+          <w:p>
+            <w:pPr>
+              <w:autoSpaceDN w:val="0"/>
+              <w:autoSpaceDE w:val="0"/>
+              <w:widowControl/>
+              <w:spacing w:line="218" w:lineRule="auto" w:before="14" w:after="0"/>
+              <w:ind w:left="264" w:right="0" w:firstLine="0"/>
+              <w:jc w:val="left"/>
+            </w:pPr>
+            <w:r>
+              <w:rPr>
+                <w:rFonts w:ascii="EB Garamond" w:hAnsi="EB Garamond" w:eastAsia="EB Garamond"/>
+                <w:b w:val="0"/>
+                <w:i w:val="0"/>
+                <w:color w:val="000000"/>
+                <w:sz w:val="22"/>
+              </w:rPr>
+              <w:t xml:space="preserve">Led the development of a GenAI-based medical assistant using Azure OpenAI which improved monitoring </w:t>
+            </w:r>
+          </w:p>
+        </w:tc>
+      </w:tr>
+      <w:tr>
+        <w:trPr>
+          <w:trHeight w:hRule="exact" w:val="288"/>
+        </w:trPr>
+        <w:tc>
+          <w:tcPr>
+            <w:tcW w:type="dxa" w:w="10570"/>
+            <w:gridSpan w:val="4"/>
+            <w:tcBorders/>
+            <w:tcMar>
+              <w:start w:w="0" w:type="dxa"/>
+              <w:end w:w="0" w:type="dxa"/>
+            </w:tcMar>
+            <w:tcMar>
+              <w:start w:w="0" w:type="dxa"/>
+              <w:end w:w="0" w:type="dxa"/>
+            </w:tcMar>
+            <w:tcMar>
+              <w:start w:w="0" w:type="dxa"/>
+              <w:end w:w="0" w:type="dxa"/>
+            </w:tcMar>
+            <w:tcMar>
+              <w:start w:w="0" w:type="dxa"/>
+              <w:end w:w="0" w:type="dxa"/>
+            </w:tcMar>
+          </w:tcPr>
+          <w:p>
+            <w:pPr>
+              <w:autoSpaceDN w:val="0"/>
+              <w:autoSpaceDE w:val="0"/>
+              <w:widowControl/>
+              <w:spacing w:line="218" w:lineRule="auto" w:before="0" w:after="0"/>
+              <w:ind w:left="1108" w:right="0" w:firstLine="0"/>
+              <w:jc w:val="left"/>
+            </w:pPr>
+            <w:r>
+              <w:rPr>
+                <w:rFonts w:ascii="EB Garamond" w:hAnsi="EB Garamond" w:eastAsia="EB Garamond"/>
+                <w:b w:val="0"/>
+                <w:i w:val="0"/>
+                <w:color w:val="000000"/>
+                <w:sz w:val="22"/>
+              </w:rPr>
+              <w:t xml:space="preserve">process efficiency. </w:t>
+            </w:r>
+          </w:p>
+        </w:tc>
+      </w:tr>
+      <w:tr>
+        <w:trPr>
+          <w:trHeight w:hRule="exact" w:val="270"/>
+        </w:trPr>
+        <w:tc>
+          <w:tcPr>
+            <w:tcW w:type="dxa" w:w="844"/>
+            <w:tcBorders/>
+            <w:tcMar>
+              <w:start w:w="0" w:type="dxa"/>
+              <w:end w:w="0" w:type="dxa"/>
+            </w:tcMar>
+          </w:tcPr>
+          <w:p>
+            <w:pPr>
+              <w:autoSpaceDN w:val="0"/>
+              <w:autoSpaceDE w:val="0"/>
+              <w:widowControl/>
+              <w:spacing w:line="240" w:lineRule="auto" w:before="22" w:after="0"/>
+              <w:ind w:left="0" w:right="4" w:firstLine="0"/>
+              <w:jc w:val="right"/>
+            </w:pPr>
+            <w:r>
+              <w:rPr>
+                <w:rFonts w:ascii="Symbol" w:hAnsi="Symbol" w:eastAsia="Symbol"/>
+                <w:b w:val="0"/>
+                <w:i w:val="0"/>
+                <w:color w:val="000000"/>
+                <w:sz w:val="20"/>
+              </w:rPr>
+              <w:t>•</w:t>
+            </w:r>
+          </w:p>
+        </w:tc>
+        <w:tc>
+          <w:tcPr>
+            <w:tcW w:type="dxa" w:w="9726"/>
+            <w:gridSpan w:val="3"/>
+            <w:tcBorders/>
+            <w:tcMar>
+              <w:start w:w="0" w:type="dxa"/>
+              <w:end w:w="0" w:type="dxa"/>
+            </w:tcMar>
+            <w:tcMar>
+              <w:start w:w="0" w:type="dxa"/>
+              <w:end w:w="0" w:type="dxa"/>
+            </w:tcMar>
+            <w:tcMar>
+              <w:start w:w="0" w:type="dxa"/>
+              <w:end w:w="0" w:type="dxa"/>
+            </w:tcMar>
+          </w:tcPr>
+          <w:p>
+            <w:pPr>
+              <w:autoSpaceDN w:val="0"/>
+              <w:autoSpaceDE w:val="0"/>
+              <w:widowControl/>
+              <w:spacing w:line="218" w:lineRule="auto" w:before="0" w:after="0"/>
+              <w:ind w:left="264" w:right="0" w:firstLine="0"/>
+              <w:jc w:val="left"/>
+            </w:pPr>
+            <w:r>
+              <w:rPr>
+                <w:rFonts w:ascii="EB Garamond" w:hAnsi="EB Garamond" w:eastAsia="EB Garamond"/>
+                <w:b w:val="0"/>
+                <w:i w:val="0"/>
+                <w:color w:val="000000"/>
+                <w:sz w:val="22"/>
+              </w:rPr>
+              <w:t xml:space="preserve">Directed a team of 4 in building modular LLM Applications using RAG- for literature management system. </w:t>
+            </w:r>
+          </w:p>
+        </w:tc>
+      </w:tr>
+      <w:tr>
+        <w:trPr>
+          <w:trHeight w:hRule="exact" w:val="304"/>
+        </w:trPr>
+        <w:tc>
+          <w:tcPr>
+            <w:tcW w:type="dxa" w:w="844"/>
+            <w:tcBorders/>
+            <w:tcMar>
+              <w:start w:w="0" w:type="dxa"/>
+              <w:end w:w="0" w:type="dxa"/>
+            </w:tcMar>
+          </w:tcPr>
+          <w:p>
+            <w:pPr>
+              <w:autoSpaceDN w:val="0"/>
+              <w:autoSpaceDE w:val="0"/>
+              <w:widowControl/>
+              <w:spacing w:line="240" w:lineRule="auto" w:before="38" w:after="0"/>
+              <w:ind w:left="0" w:right="4" w:firstLine="0"/>
+              <w:jc w:val="right"/>
+            </w:pPr>
+            <w:r>
+              <w:rPr>
+                <w:rFonts w:ascii="Symbol" w:hAnsi="Symbol" w:eastAsia="Symbol"/>
+                <w:b w:val="0"/>
+                <w:i w:val="0"/>
+                <w:color w:val="000000"/>
+                <w:sz w:val="20"/>
+              </w:rPr>
+              <w:t>•</w:t>
+            </w:r>
+          </w:p>
+        </w:tc>
+        <w:tc>
+          <w:tcPr>
+            <w:tcW w:type="dxa" w:w="9726"/>
+            <w:gridSpan w:val="3"/>
+            <w:tcBorders/>
+            <w:tcMar>
+              <w:start w:w="0" w:type="dxa"/>
+              <w:end w:w="0" w:type="dxa"/>
+            </w:tcMar>
+            <w:tcMar>
+              <w:start w:w="0" w:type="dxa"/>
+              <w:end w:w="0" w:type="dxa"/>
+            </w:tcMar>
+            <w:tcMar>
+              <w:start w:w="0" w:type="dxa"/>
+              <w:end w:w="0" w:type="dxa"/>
+            </w:tcMar>
+          </w:tcPr>
+          <w:p>
+            <w:pPr>
+              <w:autoSpaceDN w:val="0"/>
+              <w:autoSpaceDE w:val="0"/>
+              <w:widowControl/>
+              <w:spacing w:line="218" w:lineRule="auto" w:before="16" w:after="0"/>
+              <w:ind w:left="264" w:right="0" w:firstLine="0"/>
+              <w:jc w:val="left"/>
+            </w:pPr>
+            <w:r>
+              <w:rPr>
+                <w:rFonts w:ascii="EB Garamond" w:hAnsi="EB Garamond" w:eastAsia="EB Garamond"/>
+                <w:b w:val="0"/>
+                <w:i w:val="0"/>
+                <w:color w:val="000000"/>
+                <w:sz w:val="22"/>
+              </w:rPr>
+              <w:t xml:space="preserve">Acted as the primary point of contact for stakeholders during the pilot phase, streamlining solution rollouts. </w:t>
+            </w:r>
+          </w:p>
+        </w:tc>
+      </w:tr>
+      <w:tr>
+        <w:trPr>
+          <w:trHeight w:hRule="exact" w:val="288"/>
+        </w:trPr>
+        <w:tc>
+          <w:tcPr>
+            <w:tcW w:type="dxa" w:w="844"/>
+            <w:tcBorders/>
+            <w:tcMar>
+              <w:start w:w="0" w:type="dxa"/>
+              <w:end w:w="0" w:type="dxa"/>
+            </w:tcMar>
+          </w:tcPr>
+          <w:p>
+            <w:pPr>
+              <w:autoSpaceDN w:val="0"/>
+              <w:autoSpaceDE w:val="0"/>
+              <w:widowControl/>
+              <w:spacing w:line="240" w:lineRule="auto" w:before="22" w:after="0"/>
+              <w:ind w:left="0" w:right="4" w:firstLine="0"/>
+              <w:jc w:val="right"/>
+            </w:pPr>
+            <w:r>
+              <w:rPr>
+                <w:rFonts w:ascii="Symbol" w:hAnsi="Symbol" w:eastAsia="Symbol"/>
+                <w:b w:val="0"/>
+                <w:i w:val="0"/>
+                <w:color w:val="000000"/>
+                <w:sz w:val="20"/>
+              </w:rPr>
+              <w:t>•</w:t>
+            </w:r>
+          </w:p>
+        </w:tc>
+        <w:tc>
+          <w:tcPr>
+            <w:tcW w:type="dxa" w:w="9726"/>
+            <w:gridSpan w:val="3"/>
+            <w:tcBorders/>
+            <w:tcMar>
+              <w:start w:w="0" w:type="dxa"/>
+              <w:end w:w="0" w:type="dxa"/>
+            </w:tcMar>
+            <w:tcMar>
+              <w:start w:w="0" w:type="dxa"/>
+              <w:end w:w="0" w:type="dxa"/>
+            </w:tcMar>
+            <w:tcMar>
+              <w:start w:w="0" w:type="dxa"/>
+              <w:end w:w="0" w:type="dxa"/>
+            </w:tcMar>
+          </w:tcPr>
+          <w:p>
+            <w:pPr>
+              <w:autoSpaceDN w:val="0"/>
+              <w:autoSpaceDE w:val="0"/>
+              <w:widowControl/>
+              <w:spacing w:line="218" w:lineRule="auto" w:before="0" w:after="0"/>
+              <w:ind w:left="264" w:right="0" w:firstLine="0"/>
+              <w:jc w:val="left"/>
+            </w:pPr>
+            <w:r>
+              <w:rPr>
+                <w:rFonts w:ascii="EB Garamond" w:hAnsi="EB Garamond" w:eastAsia="EB Garamond"/>
+                <w:b w:val="0"/>
+                <w:i w:val="0"/>
+                <w:color w:val="000000"/>
+                <w:sz w:val="22"/>
+              </w:rPr>
+              <w:t xml:space="preserve">Conducted cross-team brainstorming sessions and stakeholder interviews to define business use cases in </w:t>
+            </w:r>
+          </w:p>
+        </w:tc>
+      </w:tr>
+      <w:tr>
+        <w:trPr>
+          <w:trHeight w:hRule="exact" w:val="268"/>
+        </w:trPr>
+        <w:tc>
+          <w:tcPr>
+            <w:tcW w:type="dxa" w:w="10570"/>
+            <w:gridSpan w:val="4"/>
+            <w:tcBorders/>
+            <w:tcMar>
+              <w:start w:w="0" w:type="dxa"/>
+              <w:end w:w="0" w:type="dxa"/>
+            </w:tcMar>
+            <w:tcMar>
+              <w:start w:w="0" w:type="dxa"/>
+              <w:end w:w="0" w:type="dxa"/>
+            </w:tcMar>
+            <w:tcMar>
+              <w:start w:w="0" w:type="dxa"/>
+              <w:end w:w="0" w:type="dxa"/>
+            </w:tcMar>
+            <w:tcMar>
+              <w:start w:w="0" w:type="dxa"/>
+              <w:end w:w="0" w:type="dxa"/>
+            </w:tcMar>
+          </w:tcPr>
+          <w:p>
+            <w:pPr>
+              <w:autoSpaceDN w:val="0"/>
+              <w:autoSpaceDE w:val="0"/>
+              <w:widowControl/>
+              <w:spacing w:line="218" w:lineRule="auto" w:before="0" w:after="0"/>
+              <w:ind w:left="1108" w:right="0" w:firstLine="0"/>
+              <w:jc w:val="left"/>
+            </w:pPr>
+            <w:r>
+              <w:rPr>
+                <w:rFonts w:ascii="EB Garamond" w:hAnsi="EB Garamond" w:eastAsia="EB Garamond"/>
+                <w:b w:val="0"/>
+                <w:i w:val="0"/>
+                <w:color w:val="000000"/>
+                <w:sz w:val="22"/>
+              </w:rPr>
+              <w:t xml:space="preserve">HealthTech. </w:t>
+            </w:r>
+          </w:p>
+        </w:tc>
+      </w:tr>
+      <w:tr>
+        <w:trPr>
+          <w:trHeight w:hRule="exact" w:val="306"/>
+        </w:trPr>
+        <w:tc>
+          <w:tcPr>
+            <w:tcW w:type="dxa" w:w="5764"/>
+            <w:gridSpan w:val="3"/>
+            <w:tcBorders/>
+            <w:tcMar>
+              <w:start w:w="0" w:type="dxa"/>
+              <w:end w:w="0" w:type="dxa"/>
+            </w:tcMar>
+            <w:tcMar>
+              <w:start w:w="0" w:type="dxa"/>
+              <w:end w:w="0" w:type="dxa"/>
+            </w:tcMar>
+            <w:tcMar>
+              <w:start w:w="0" w:type="dxa"/>
+              <w:end w:w="0" w:type="dxa"/>
+            </w:tcMar>
+          </w:tcPr>
+          <w:p>
+            <w:pPr>
+              <w:autoSpaceDN w:val="0"/>
+              <w:autoSpaceDE w:val="0"/>
+              <w:widowControl/>
+              <w:spacing w:line="218" w:lineRule="auto" w:before="18" w:after="0"/>
+              <w:ind w:left="388" w:right="0" w:firstLine="0"/>
+              <w:jc w:val="left"/>
+            </w:pPr>
+            <w:r>
+              <w:rPr>
+                <w:rFonts w:ascii="EB Garamond" w:hAnsi="EB Garamond" w:eastAsia="EB Garamond"/>
+                <w:b/>
+                <w:i w:val="0"/>
+                <w:color w:val="000000"/>
+                <w:sz w:val="22"/>
+              </w:rPr>
+              <w:t xml:space="preserve">System Engineer </w:t>
+            </w:r>
+          </w:p>
+        </w:tc>
+        <w:tc>
+          <w:tcPr>
+            <w:tcW w:type="dxa" w:w="4806"/>
+            <w:tcBorders/>
+            <w:tcMar>
+              <w:start w:w="0" w:type="dxa"/>
+              <w:end w:w="0" w:type="dxa"/>
+            </w:tcMar>
+          </w:tcPr>
+          <w:p>
+            <w:pPr>
+              <w:autoSpaceDN w:val="0"/>
+              <w:autoSpaceDE w:val="0"/>
+              <w:widowControl/>
+              <w:spacing w:line="218" w:lineRule="auto" w:before="18" w:after="0"/>
+              <w:ind w:left="0" w:right="0" w:firstLine="0"/>
+              <w:jc w:val="right"/>
+            </w:pPr>
+            <w:r>
+              <w:rPr>
+                <w:rFonts w:ascii="EB Garamond" w:hAnsi="EB Garamond" w:eastAsia="EB Garamond"/>
+                <w:b/>
+                <w:i w:val="0"/>
+                <w:color w:val="000000"/>
+                <w:sz w:val="22"/>
+              </w:rPr>
+              <w:t xml:space="preserve">Jul 2021 – Dec 2023 </w:t>
+            </w:r>
+          </w:p>
+        </w:tc>
+      </w:tr>
+      <w:tr>
+        <w:trPr>
+          <w:trHeight w:hRule="exact" w:val="274"/>
+        </w:trPr>
+        <w:tc>
+          <w:tcPr>
+            <w:tcW w:type="dxa" w:w="844"/>
+            <w:tcBorders/>
+            <w:tcMar>
+              <w:start w:w="0" w:type="dxa"/>
+              <w:end w:w="0" w:type="dxa"/>
+            </w:tcMar>
+          </w:tcPr>
+          <w:p>
+            <w:pPr>
+              <w:autoSpaceDN w:val="0"/>
+              <w:autoSpaceDE w:val="0"/>
+              <w:widowControl/>
+              <w:spacing w:line="240" w:lineRule="auto" w:before="22" w:after="0"/>
+              <w:ind w:left="0" w:right="4" w:firstLine="0"/>
+              <w:jc w:val="right"/>
+            </w:pPr>
+            <w:r>
+              <w:rPr>
+                <w:rFonts w:ascii="Symbol" w:hAnsi="Symbol" w:eastAsia="Symbol"/>
+                <w:b w:val="0"/>
+                <w:i w:val="0"/>
+                <w:color w:val="000000"/>
+                <w:sz w:val="20"/>
+              </w:rPr>
+              <w:t>•</w:t>
+            </w:r>
+          </w:p>
+        </w:tc>
+        <w:tc>
+          <w:tcPr>
+            <w:tcW w:type="dxa" w:w="9726"/>
+            <w:gridSpan w:val="3"/>
+            <w:tcBorders/>
+            <w:tcMar>
+              <w:start w:w="0" w:type="dxa"/>
+              <w:end w:w="0" w:type="dxa"/>
+            </w:tcMar>
+            <w:tcMar>
+              <w:start w:w="0" w:type="dxa"/>
+              <w:end w:w="0" w:type="dxa"/>
+            </w:tcMar>
+            <w:tcMar>
+              <w:start w:w="0" w:type="dxa"/>
+              <w:end w:w="0" w:type="dxa"/>
+            </w:tcMar>
+          </w:tcPr>
+          <w:p>
+            <w:pPr>
+              <w:autoSpaceDN w:val="0"/>
+              <w:autoSpaceDE w:val="0"/>
+              <w:widowControl/>
+              <w:spacing w:line="218" w:lineRule="auto" w:before="0" w:after="0"/>
+              <w:ind w:left="264" w:right="0" w:firstLine="0"/>
+              <w:jc w:val="left"/>
+            </w:pPr>
+            <w:r>
+              <w:rPr>
+                <w:rFonts w:ascii="EB Garamond" w:hAnsi="EB Garamond" w:eastAsia="EB Garamond"/>
+                <w:b w:val="0"/>
+                <w:i w:val="0"/>
+                <w:color w:val="000000"/>
+                <w:sz w:val="22"/>
+              </w:rPr>
+              <w:t xml:space="preserve">Developed the Regulatory Intelligence Chatbot project using RASA and custom NLP, reducing query response </w:t>
+            </w:r>
+          </w:p>
+        </w:tc>
+      </w:tr>
+      <w:tr>
+        <w:trPr>
+          <w:trHeight w:hRule="exact" w:val="300"/>
+        </w:trPr>
+        <w:tc>
+          <w:tcPr>
+            <w:tcW w:type="dxa" w:w="10570"/>
+            <w:gridSpan w:val="4"/>
+            <w:tcBorders/>
+            <w:tcMar>
+              <w:start w:w="0" w:type="dxa"/>
+              <w:end w:w="0" w:type="dxa"/>
+            </w:tcMar>
+            <w:tcMar>
+              <w:start w:w="0" w:type="dxa"/>
+              <w:end w:w="0" w:type="dxa"/>
+            </w:tcMar>
+            <w:tcMar>
+              <w:start w:w="0" w:type="dxa"/>
+              <w:end w:w="0" w:type="dxa"/>
+            </w:tcMar>
+            <w:tcMar>
+              <w:start w:w="0" w:type="dxa"/>
+              <w:end w:w="0" w:type="dxa"/>
+            </w:tcMar>
+          </w:tcPr>
+          <w:p>
+            <w:pPr>
+              <w:autoSpaceDN w:val="0"/>
+              <w:autoSpaceDE w:val="0"/>
+              <w:widowControl/>
+              <w:spacing w:line="218" w:lineRule="auto" w:before="12" w:after="0"/>
+              <w:ind w:left="1108" w:right="0" w:firstLine="0"/>
+              <w:jc w:val="left"/>
+            </w:pPr>
+            <w:r>
+              <w:rPr>
+                <w:rFonts w:ascii="EB Garamond" w:hAnsi="EB Garamond" w:eastAsia="EB Garamond"/>
+                <w:b w:val="0"/>
+                <w:i w:val="0"/>
+                <w:color w:val="000000"/>
+                <w:sz w:val="22"/>
+              </w:rPr>
+              <w:t xml:space="preserve">time for regulatory professionals </w:t>
+            </w:r>
+          </w:p>
+        </w:tc>
+      </w:tr>
+      <w:tr>
+        <w:trPr>
+          <w:trHeight w:hRule="exact" w:val="288"/>
+        </w:trPr>
+        <w:tc>
+          <w:tcPr>
+            <w:tcW w:type="dxa" w:w="844"/>
+            <w:tcBorders/>
+            <w:tcMar>
+              <w:start w:w="0" w:type="dxa"/>
+              <w:end w:w="0" w:type="dxa"/>
+            </w:tcMar>
+          </w:tcPr>
+          <w:p>
+            <w:pPr>
+              <w:autoSpaceDN w:val="0"/>
+              <w:autoSpaceDE w:val="0"/>
+              <w:widowControl/>
+              <w:spacing w:line="238" w:lineRule="auto" w:before="22" w:after="0"/>
+              <w:ind w:left="0" w:right="4" w:firstLine="0"/>
+              <w:jc w:val="right"/>
+            </w:pPr>
+            <w:r>
+              <w:rPr>
+                <w:rFonts w:ascii="Symbol" w:hAnsi="Symbol" w:eastAsia="Symbol"/>
+                <w:b w:val="0"/>
+                <w:i w:val="0"/>
+                <w:color w:val="000000"/>
+                <w:sz w:val="20"/>
+              </w:rPr>
+              <w:t>•</w:t>
+            </w:r>
+          </w:p>
+        </w:tc>
+        <w:tc>
+          <w:tcPr>
+            <w:tcW w:type="dxa" w:w="9726"/>
+            <w:gridSpan w:val="3"/>
+            <w:tcBorders/>
+            <w:tcMar>
+              <w:start w:w="0" w:type="dxa"/>
+              <w:end w:w="0" w:type="dxa"/>
+            </w:tcMar>
+            <w:tcMar>
+              <w:start w:w="0" w:type="dxa"/>
+              <w:end w:w="0" w:type="dxa"/>
+            </w:tcMar>
+            <w:tcMar>
+              <w:start w:w="0" w:type="dxa"/>
+              <w:end w:w="0" w:type="dxa"/>
+            </w:tcMar>
+          </w:tcPr>
+          <w:p>
+            <w:pPr>
+              <w:autoSpaceDN w:val="0"/>
+              <w:autoSpaceDE w:val="0"/>
+              <w:widowControl/>
+              <w:spacing w:line="218" w:lineRule="auto" w:before="0" w:after="0"/>
+              <w:ind w:left="264" w:right="0" w:firstLine="0"/>
+              <w:jc w:val="left"/>
+            </w:pPr>
+            <w:r>
+              <w:rPr>
+                <w:rFonts w:ascii="EB Garamond" w:hAnsi="EB Garamond" w:eastAsia="EB Garamond"/>
+                <w:b w:val="0"/>
+                <w:i w:val="0"/>
+                <w:color w:val="000000"/>
+                <w:sz w:val="22"/>
+              </w:rPr>
+              <w:t xml:space="preserve">Collaborated with SMEs and business leads to design AI-driven healthcare pilots. </w:t>
+            </w:r>
+          </w:p>
+        </w:tc>
+      </w:tr>
+      <w:tr>
+        <w:trPr>
+          <w:trHeight w:hRule="exact" w:val="272"/>
+        </w:trPr>
+        <w:tc>
+          <w:tcPr>
+            <w:tcW w:type="dxa" w:w="844"/>
+            <w:tcBorders/>
+            <w:tcMar>
+              <w:start w:w="0" w:type="dxa"/>
+              <w:end w:w="0" w:type="dxa"/>
+            </w:tcMar>
+          </w:tcPr>
+          <w:p>
+            <w:pPr>
+              <w:autoSpaceDN w:val="0"/>
+              <w:autoSpaceDE w:val="0"/>
+              <w:widowControl/>
+              <w:spacing w:line="238" w:lineRule="auto" w:before="22" w:after="0"/>
+              <w:ind w:left="0" w:right="4" w:firstLine="0"/>
+              <w:jc w:val="right"/>
+            </w:pPr>
+            <w:r>
+              <w:rPr>
+                <w:rFonts w:ascii="Symbol" w:hAnsi="Symbol" w:eastAsia="Symbol"/>
+                <w:b w:val="0"/>
+                <w:i w:val="0"/>
+                <w:color w:val="000000"/>
+                <w:sz w:val="20"/>
+              </w:rPr>
+              <w:t>•</w:t>
+            </w:r>
+          </w:p>
+        </w:tc>
+        <w:tc>
+          <w:tcPr>
+            <w:tcW w:type="dxa" w:w="9726"/>
+            <w:gridSpan w:val="3"/>
+            <w:tcBorders/>
+            <w:tcMar>
+              <w:start w:w="0" w:type="dxa"/>
+              <w:end w:w="0" w:type="dxa"/>
+            </w:tcMar>
+            <w:tcMar>
+              <w:start w:w="0" w:type="dxa"/>
+              <w:end w:w="0" w:type="dxa"/>
+            </w:tcMar>
+            <w:tcMar>
+              <w:start w:w="0" w:type="dxa"/>
+              <w:end w:w="0" w:type="dxa"/>
+            </w:tcMar>
+          </w:tcPr>
+          <w:p>
+            <w:pPr>
+              <w:autoSpaceDN w:val="0"/>
+              <w:autoSpaceDE w:val="0"/>
+              <w:widowControl/>
+              <w:spacing w:line="218" w:lineRule="auto" w:before="0" w:after="0"/>
+              <w:ind w:left="264" w:right="0" w:firstLine="0"/>
+              <w:jc w:val="left"/>
+            </w:pPr>
+            <w:r>
+              <w:rPr>
+                <w:rFonts w:ascii="EB Garamond" w:hAnsi="EB Garamond" w:eastAsia="EB Garamond"/>
+                <w:b w:val="0"/>
+                <w:i w:val="0"/>
+                <w:color w:val="000000"/>
+                <w:sz w:val="22"/>
+              </w:rPr>
+              <w:t xml:space="preserve">Served as Innovation Lead during the Incubation Bootcamp, resulting in the award-winning product idea </w:t>
+            </w:r>
+          </w:p>
+        </w:tc>
+      </w:tr>
+      <w:tr>
+        <w:trPr>
+          <w:trHeight w:hRule="exact" w:val="302"/>
+        </w:trPr>
+        <w:tc>
+          <w:tcPr>
+            <w:tcW w:type="dxa" w:w="844"/>
+            <w:tcBorders/>
+            <w:tcMar>
+              <w:start w:w="0" w:type="dxa"/>
+              <w:end w:w="0" w:type="dxa"/>
+            </w:tcMar>
+          </w:tcPr>
+          <w:p>
+            <w:pPr>
+              <w:autoSpaceDN w:val="0"/>
+              <w:autoSpaceDE w:val="0"/>
+              <w:widowControl/>
+              <w:spacing w:line="238" w:lineRule="auto" w:before="36" w:after="0"/>
+              <w:ind w:left="0" w:right="4" w:firstLine="0"/>
+              <w:jc w:val="right"/>
+            </w:pPr>
+            <w:r>
+              <w:rPr>
+                <w:rFonts w:ascii="Symbol" w:hAnsi="Symbol" w:eastAsia="Symbol"/>
+                <w:b w:val="0"/>
+                <w:i w:val="0"/>
+                <w:color w:val="000000"/>
+                <w:sz w:val="20"/>
+              </w:rPr>
+              <w:t>•</w:t>
+            </w:r>
+          </w:p>
+        </w:tc>
+        <w:tc>
+          <w:tcPr>
+            <w:tcW w:type="dxa" w:w="9726"/>
+            <w:gridSpan w:val="3"/>
+            <w:tcBorders/>
+            <w:tcMar>
+              <w:start w:w="0" w:type="dxa"/>
+              <w:end w:w="0" w:type="dxa"/>
+            </w:tcMar>
+            <w:tcMar>
+              <w:start w:w="0" w:type="dxa"/>
+              <w:end w:w="0" w:type="dxa"/>
+            </w:tcMar>
+            <w:tcMar>
+              <w:start w:w="0" w:type="dxa"/>
+              <w:end w:w="0" w:type="dxa"/>
+            </w:tcMar>
+          </w:tcPr>
+          <w:p>
+            <w:pPr>
+              <w:autoSpaceDN w:val="0"/>
+              <w:autoSpaceDE w:val="0"/>
+              <w:widowControl/>
+              <w:spacing w:line="218" w:lineRule="auto" w:before="14" w:after="0"/>
+              <w:ind w:left="264" w:right="0" w:firstLine="0"/>
+              <w:jc w:val="left"/>
+            </w:pPr>
+            <w:r>
+              <w:rPr>
+                <w:rFonts w:ascii="EB Garamond" w:hAnsi="EB Garamond" w:eastAsia="EB Garamond"/>
+                <w:b w:val="0"/>
+                <w:i w:val="0"/>
+                <w:color w:val="000000"/>
+                <w:sz w:val="22"/>
+              </w:rPr>
+              <w:t xml:space="preserve">Mentored three junior interns in Python, NLP, and AI ML fundamentals and developing POC solutions. </w:t>
+            </w:r>
+          </w:p>
+        </w:tc>
+      </w:tr>
+      <w:tr>
+        <w:trPr>
+          <w:trHeight w:hRule="exact" w:val="288"/>
+        </w:trPr>
+        <w:tc>
+          <w:tcPr>
+            <w:tcW w:type="dxa" w:w="844"/>
+            <w:tcBorders/>
+            <w:tcMar>
+              <w:start w:w="0" w:type="dxa"/>
+              <w:end w:w="0" w:type="dxa"/>
+            </w:tcMar>
+          </w:tcPr>
+          <w:p>
+            <w:pPr>
+              <w:autoSpaceDN w:val="0"/>
+              <w:autoSpaceDE w:val="0"/>
+              <w:widowControl/>
+              <w:spacing w:line="238" w:lineRule="auto" w:before="22" w:after="0"/>
+              <w:ind w:left="0" w:right="4" w:firstLine="0"/>
+              <w:jc w:val="right"/>
+            </w:pPr>
+            <w:r>
+              <w:rPr>
+                <w:rFonts w:ascii="Symbol" w:hAnsi="Symbol" w:eastAsia="Symbol"/>
+                <w:b w:val="0"/>
+                <w:i w:val="0"/>
+                <w:color w:val="000000"/>
+                <w:sz w:val="20"/>
+              </w:rPr>
+              <w:t>•</w:t>
+            </w:r>
+          </w:p>
+        </w:tc>
+        <w:tc>
+          <w:tcPr>
+            <w:tcW w:type="dxa" w:w="9726"/>
+            <w:gridSpan w:val="3"/>
+            <w:tcBorders/>
+            <w:tcMar>
+              <w:start w:w="0" w:type="dxa"/>
+              <w:end w:w="0" w:type="dxa"/>
+            </w:tcMar>
+            <w:tcMar>
+              <w:start w:w="0" w:type="dxa"/>
+              <w:end w:w="0" w:type="dxa"/>
+            </w:tcMar>
+            <w:tcMar>
+              <w:start w:w="0" w:type="dxa"/>
+              <w:end w:w="0" w:type="dxa"/>
+            </w:tcMar>
+          </w:tcPr>
+          <w:p>
+            <w:pPr>
+              <w:autoSpaceDN w:val="0"/>
+              <w:autoSpaceDE w:val="0"/>
+              <w:widowControl/>
+              <w:spacing w:line="218" w:lineRule="auto" w:before="0" w:after="0"/>
+              <w:ind w:left="264" w:right="0" w:firstLine="0"/>
+              <w:jc w:val="left"/>
+            </w:pPr>
+            <w:r>
+              <w:rPr>
+                <w:rFonts w:ascii="EB Garamond" w:hAnsi="EB Garamond" w:eastAsia="EB Garamond"/>
+                <w:b w:val="0"/>
+                <w:i w:val="0"/>
+                <w:color w:val="000000"/>
+                <w:sz w:val="22"/>
+              </w:rPr>
+              <w:t xml:space="preserve">Initiated a knowledge-sharing forum within the R&amp;I team to accelerate GenAI adoption across verticals. </w:t>
+            </w:r>
+          </w:p>
+        </w:tc>
+      </w:tr>
+      <w:tr>
+        <w:trPr>
+          <w:trHeight w:hRule="exact" w:val="270"/>
+        </w:trPr>
+        <w:tc>
+          <w:tcPr>
+            <w:tcW w:type="dxa" w:w="5764"/>
+            <w:gridSpan w:val="3"/>
+            <w:tcBorders/>
+            <w:tcMar>
+              <w:start w:w="0" w:type="dxa"/>
+              <w:end w:w="0" w:type="dxa"/>
+            </w:tcMar>
+            <w:tcMar>
+              <w:start w:w="0" w:type="dxa"/>
+              <w:end w:w="0" w:type="dxa"/>
+            </w:tcMar>
+            <w:tcMar>
+              <w:start w:w="0" w:type="dxa"/>
+              <w:end w:w="0" w:type="dxa"/>
+            </w:tcMar>
+          </w:tcPr>
+          <w:p>
+            <w:pPr>
+              <w:autoSpaceDN w:val="0"/>
+              <w:autoSpaceDE w:val="0"/>
+              <w:widowControl/>
+              <w:spacing w:line="218" w:lineRule="auto" w:before="0" w:after="0"/>
+              <w:ind w:left="388" w:right="0" w:firstLine="0"/>
+              <w:jc w:val="left"/>
+            </w:pPr>
+            <w:r>
+              <w:rPr>
+                <w:rFonts w:ascii="EB Garamond" w:hAnsi="EB Garamond" w:eastAsia="EB Garamond"/>
+                <w:b/>
+                <w:i w:val="0"/>
+                <w:color w:val="000000"/>
+                <w:sz w:val="22"/>
+              </w:rPr>
+              <w:t xml:space="preserve">Assistant System Engineer </w:t>
+            </w:r>
+          </w:p>
+        </w:tc>
+        <w:tc>
+          <w:tcPr>
+            <w:tcW w:type="dxa" w:w="4806"/>
+            <w:tcBorders/>
+            <w:tcMar>
+              <w:start w:w="0" w:type="dxa"/>
+              <w:end w:w="0" w:type="dxa"/>
+            </w:tcMar>
+          </w:tcPr>
+          <w:p>
+            <w:pPr>
+              <w:autoSpaceDN w:val="0"/>
+              <w:autoSpaceDE w:val="0"/>
+              <w:widowControl/>
+              <w:spacing w:line="218" w:lineRule="auto" w:before="0" w:after="0"/>
+              <w:ind w:left="0" w:right="0" w:firstLine="0"/>
+              <w:jc w:val="right"/>
+            </w:pPr>
+            <w:r>
+              <w:rPr>
+                <w:rFonts w:ascii="EB Garamond" w:hAnsi="EB Garamond" w:eastAsia="EB Garamond"/>
+                <w:b/>
+                <w:i w:val="0"/>
+                <w:color w:val="000000"/>
+                <w:sz w:val="22"/>
+              </w:rPr>
+              <w:t xml:space="preserve">Sep 2020 – Jun 2021 </w:t>
+            </w:r>
+          </w:p>
+        </w:tc>
+      </w:tr>
+      <w:tr>
+        <w:trPr>
+          <w:trHeight w:hRule="exact" w:val="302"/>
+        </w:trPr>
+        <w:tc>
+          <w:tcPr>
+            <w:tcW w:type="dxa" w:w="844"/>
+            <w:tcBorders/>
+            <w:tcMar>
+              <w:start w:w="0" w:type="dxa"/>
+              <w:end w:w="0" w:type="dxa"/>
+            </w:tcMar>
+          </w:tcPr>
+          <w:p>
+            <w:pPr>
+              <w:autoSpaceDN w:val="0"/>
+              <w:autoSpaceDE w:val="0"/>
+              <w:widowControl/>
+              <w:spacing w:line="240" w:lineRule="auto" w:before="36" w:after="0"/>
+              <w:ind w:left="0" w:right="4" w:firstLine="0"/>
+              <w:jc w:val="right"/>
+            </w:pPr>
+            <w:r>
+              <w:rPr>
+                <w:rFonts w:ascii="Symbol" w:hAnsi="Symbol" w:eastAsia="Symbol"/>
+                <w:b w:val="0"/>
+                <w:i w:val="0"/>
+                <w:color w:val="000000"/>
+                <w:sz w:val="20"/>
+              </w:rPr>
+              <w:t>•</w:t>
+            </w:r>
+          </w:p>
+        </w:tc>
+        <w:tc>
+          <w:tcPr>
+            <w:tcW w:type="dxa" w:w="9726"/>
+            <w:gridSpan w:val="3"/>
+            <w:tcBorders/>
+            <w:tcMar>
+              <w:start w:w="0" w:type="dxa"/>
+              <w:end w:w="0" w:type="dxa"/>
+            </w:tcMar>
+            <w:tcMar>
+              <w:start w:w="0" w:type="dxa"/>
+              <w:end w:w="0" w:type="dxa"/>
+            </w:tcMar>
+            <w:tcMar>
+              <w:start w:w="0" w:type="dxa"/>
+              <w:end w:w="0" w:type="dxa"/>
+            </w:tcMar>
+          </w:tcPr>
+          <w:p>
+            <w:pPr>
+              <w:autoSpaceDN w:val="0"/>
+              <w:autoSpaceDE w:val="0"/>
+              <w:widowControl/>
+              <w:spacing w:line="218" w:lineRule="auto" w:before="14" w:after="0"/>
+              <w:ind w:left="264" w:right="0" w:firstLine="0"/>
+              <w:jc w:val="left"/>
+            </w:pPr>
+            <w:r>
+              <w:rPr>
+                <w:rFonts w:ascii="EB Garamond" w:hAnsi="EB Garamond" w:eastAsia="EB Garamond"/>
+                <w:b w:val="0"/>
+                <w:i w:val="0"/>
+                <w:color w:val="000000"/>
+                <w:sz w:val="22"/>
+              </w:rPr>
+              <w:t xml:space="preserve">Contributed to data analysis and dashboard creation using Python for EHR Analytics. </w:t>
+            </w:r>
+          </w:p>
+        </w:tc>
+      </w:tr>
+      <w:tr>
+        <w:trPr>
+          <w:trHeight w:hRule="exact" w:val="278"/>
+        </w:trPr>
+        <w:tc>
+          <w:tcPr>
+            <w:tcW w:type="dxa" w:w="844"/>
+            <w:tcBorders/>
+            <w:tcMar>
+              <w:start w:w="0" w:type="dxa"/>
+              <w:end w:w="0" w:type="dxa"/>
+            </w:tcMar>
+          </w:tcPr>
+          <w:p>
+            <w:pPr>
+              <w:autoSpaceDN w:val="0"/>
+              <w:autoSpaceDE w:val="0"/>
+              <w:widowControl/>
+              <w:spacing w:line="240" w:lineRule="auto" w:before="22" w:after="0"/>
+              <w:ind w:left="0" w:right="4" w:firstLine="0"/>
+              <w:jc w:val="right"/>
+            </w:pPr>
+            <w:r>
+              <w:rPr>
+                <w:rFonts w:ascii="Symbol" w:hAnsi="Symbol" w:eastAsia="Symbol"/>
+                <w:b w:val="0"/>
+                <w:i w:val="0"/>
+                <w:color w:val="000000"/>
+                <w:sz w:val="20"/>
+              </w:rPr>
+              <w:t>•</w:t>
+            </w:r>
+          </w:p>
+        </w:tc>
+        <w:tc>
+          <w:tcPr>
+            <w:tcW w:type="dxa" w:w="9726"/>
+            <w:gridSpan w:val="3"/>
+            <w:tcBorders/>
+            <w:tcMar>
+              <w:start w:w="0" w:type="dxa"/>
+              <w:end w:w="0" w:type="dxa"/>
+            </w:tcMar>
+            <w:tcMar>
+              <w:start w:w="0" w:type="dxa"/>
+              <w:end w:w="0" w:type="dxa"/>
+            </w:tcMar>
+            <w:tcMar>
+              <w:start w:w="0" w:type="dxa"/>
+              <w:end w:w="0" w:type="dxa"/>
+            </w:tcMar>
+          </w:tcPr>
+          <w:p>
+            <w:pPr>
+              <w:autoSpaceDN w:val="0"/>
+              <w:autoSpaceDE w:val="0"/>
+              <w:widowControl/>
+              <w:spacing w:line="218" w:lineRule="auto" w:before="0" w:after="0"/>
+              <w:ind w:left="264" w:right="0" w:firstLine="0"/>
+              <w:jc w:val="left"/>
+            </w:pPr>
+            <w:r>
+              <w:rPr>
+                <w:rFonts w:ascii="EB Garamond" w:hAnsi="EB Garamond" w:eastAsia="EB Garamond"/>
+                <w:b w:val="0"/>
+                <w:i w:val="0"/>
+                <w:color w:val="000000"/>
+                <w:sz w:val="22"/>
+              </w:rPr>
+              <w:t xml:space="preserve">Supported early experiments with NLP for medical writing applications. </w:t>
+            </w:r>
+          </w:p>
+        </w:tc>
+      </w:tr>
+      <w:tr>
+        <w:trPr>
+          <w:trHeight w:hRule="exact" w:val="400"/>
+        </w:trPr>
+        <w:tc>
+          <w:tcPr>
+            <w:tcW w:type="dxa" w:w="844"/>
+            <w:tcBorders/>
+            <w:tcMar>
+              <w:start w:w="0" w:type="dxa"/>
+              <w:end w:w="0" w:type="dxa"/>
+            </w:tcMar>
+          </w:tcPr>
+          <w:p>
+            <w:pPr>
+              <w:autoSpaceDN w:val="0"/>
+              <w:autoSpaceDE w:val="0"/>
+              <w:widowControl/>
+              <w:spacing w:line="238" w:lineRule="auto" w:before="34" w:after="0"/>
+              <w:ind w:left="0" w:right="4" w:firstLine="0"/>
+              <w:jc w:val="right"/>
+            </w:pPr>
+            <w:r>
+              <w:rPr>
+                <w:rFonts w:ascii="Symbol" w:hAnsi="Symbol" w:eastAsia="Symbol"/>
+                <w:b w:val="0"/>
+                <w:i w:val="0"/>
+                <w:color w:val="000000"/>
+                <w:sz w:val="20"/>
+              </w:rPr>
+              <w:t>•</w:t>
+            </w:r>
+          </w:p>
+        </w:tc>
+        <w:tc>
+          <w:tcPr>
+            <w:tcW w:type="dxa" w:w="9726"/>
+            <w:gridSpan w:val="3"/>
+            <w:tcBorders/>
+            <w:tcMar>
+              <w:start w:w="0" w:type="dxa"/>
+              <w:end w:w="0" w:type="dxa"/>
+            </w:tcMar>
+            <w:tcMar>
+              <w:start w:w="0" w:type="dxa"/>
+              <w:end w:w="0" w:type="dxa"/>
+            </w:tcMar>
+            <w:tcMar>
+              <w:start w:w="0" w:type="dxa"/>
+              <w:end w:w="0" w:type="dxa"/>
+            </w:tcMar>
+          </w:tcPr>
+          <w:p>
+            <w:pPr>
+              <w:autoSpaceDN w:val="0"/>
+              <w:autoSpaceDE w:val="0"/>
+              <w:widowControl/>
+              <w:spacing w:line="218" w:lineRule="auto" w:before="12" w:after="0"/>
+              <w:ind w:left="264" w:right="0" w:firstLine="0"/>
+              <w:jc w:val="left"/>
+            </w:pPr>
+            <w:r>
+              <w:rPr>
+                <w:rFonts w:ascii="EB Garamond" w:hAnsi="EB Garamond" w:eastAsia="EB Garamond"/>
+                <w:b w:val="0"/>
+                <w:i w:val="0"/>
+                <w:color w:val="000000"/>
+                <w:sz w:val="22"/>
+              </w:rPr>
+              <w:t xml:space="preserve">Worked as an individual contributor in POC development to streamline EHR data to EDC </w:t>
+            </w:r>
+          </w:p>
+        </w:tc>
+      </w:tr>
+      <w:tr>
+        <w:trPr>
+          <w:trHeight w:hRule="exact" w:val="424"/>
+        </w:trPr>
+        <w:tc>
+          <w:tcPr>
+            <w:tcW w:type="dxa" w:w="10570"/>
+            <w:gridSpan w:val="4"/>
+            <w:tcBorders/>
+            <w:tcMar>
+              <w:start w:w="0" w:type="dxa"/>
+              <w:end w:w="0" w:type="dxa"/>
+            </w:tcMar>
+            <w:tcMar>
+              <w:start w:w="0" w:type="dxa"/>
+              <w:end w:w="0" w:type="dxa"/>
+            </w:tcMar>
+            <w:tcMar>
+              <w:start w:w="0" w:type="dxa"/>
+              <w:end w:w="0" w:type="dxa"/>
+            </w:tcMar>
+            <w:tcMar>
+              <w:start w:w="0" w:type="dxa"/>
+              <w:end w:w="0" w:type="dxa"/>
+            </w:tcMar>
+          </w:tcPr>
+          <w:p>
+            <w:pPr>
+              <w:autoSpaceDN w:val="0"/>
+              <w:autoSpaceDE w:val="0"/>
+              <w:widowControl/>
+              <w:spacing w:line="218" w:lineRule="auto" w:before="136" w:after="0"/>
+              <w:ind w:left="28" w:right="0" w:firstLine="0"/>
+              <w:jc w:val="left"/>
+            </w:pPr>
+            <w:r>
+              <w:rPr>
+                <w:rFonts w:ascii="EB Garamond" w:hAnsi="EB Garamond" w:eastAsia="EB Garamond"/>
+                <w:b/>
+                <w:i w:val="0"/>
+                <w:color w:val="000000"/>
+                <w:sz w:val="22"/>
+              </w:rPr>
+              <w:t xml:space="preserve">Projects </w:t>
+            </w:r>
+          </w:p>
+        </w:tc>
+      </w:tr>
+      <w:tr>
+        <w:trPr>
+          <w:trHeight w:hRule="exact" w:val="276"/>
+        </w:trPr>
+        <w:tc>
+          <w:tcPr>
+            <w:tcW w:type="dxa" w:w="844"/>
+            <w:tcBorders/>
+            <w:tcMar>
+              <w:start w:w="0" w:type="dxa"/>
+              <w:end w:w="0" w:type="dxa"/>
+            </w:tcMar>
+          </w:tcPr>
+          <w:p>
+            <w:pPr>
+              <w:autoSpaceDN w:val="0"/>
+              <w:autoSpaceDE w:val="0"/>
+              <w:widowControl/>
+              <w:spacing w:line="238" w:lineRule="auto" w:before="2" w:after="0"/>
+              <w:ind w:left="0" w:right="0" w:firstLine="0"/>
+              <w:jc w:val="right"/>
+            </w:pPr>
+            <w:r>
+              <w:rPr>
+                <w:rFonts w:ascii="Symbol" w:hAnsi="Symbol" w:eastAsia="Symbol"/>
+                <w:b w:val="0"/>
+                <w:i w:val="0"/>
+                <w:color w:val="000000"/>
+                <w:sz w:val="22"/>
+              </w:rPr>
+              <w:t>•</w:t>
+            </w:r>
+          </w:p>
+        </w:tc>
+        <w:tc>
+          <w:tcPr>
+            <w:tcW w:type="dxa" w:w="9726"/>
+            <w:gridSpan w:val="3"/>
+            <w:tcBorders/>
+            <w:tcMar>
+              <w:start w:w="0" w:type="dxa"/>
+              <w:end w:w="0" w:type="dxa"/>
+            </w:tcMar>
+            <w:tcMar>
+              <w:start w:w="0" w:type="dxa"/>
+              <w:end w:w="0" w:type="dxa"/>
+            </w:tcMar>
+            <w:tcMar>
+              <w:start w:w="0" w:type="dxa"/>
+              <w:end w:w="0" w:type="dxa"/>
+            </w:tcMar>
+          </w:tcPr>
+          <w:p>
+            <w:pPr>
+              <w:autoSpaceDN w:val="0"/>
+              <w:autoSpaceDE w:val="0"/>
+              <w:widowControl/>
+              <w:spacing w:line="218" w:lineRule="auto" w:before="0" w:after="0"/>
+              <w:ind w:left="264" w:right="0" w:firstLine="0"/>
+              <w:jc w:val="left"/>
+            </w:pPr>
+            <w:r>
+              <w:rPr>
+                <w:rFonts w:ascii="EB Garamond" w:hAnsi="EB Garamond" w:eastAsia="EB Garamond"/>
+                <w:b w:val="0"/>
+                <w:i w:val="0"/>
+                <w:color w:val="000000"/>
+                <w:sz w:val="22"/>
+              </w:rPr>
+              <w:t xml:space="preserve">GenAI Based medical monitoring assistant: </w:t>
+            </w:r>
+          </w:p>
+        </w:tc>
+      </w:tr>
+      <w:tr>
+        <w:trPr>
+          <w:trHeight w:hRule="exact" w:val="298"/>
+        </w:trPr>
+        <w:tc>
+          <w:tcPr>
+            <w:tcW w:type="dxa" w:w="1324"/>
+            <w:gridSpan w:val="2"/>
+            <w:tcBorders/>
+            <w:tcMar>
+              <w:start w:w="0" w:type="dxa"/>
+              <w:end w:w="0" w:type="dxa"/>
+            </w:tcMar>
+            <w:tcMar>
+              <w:start w:w="0" w:type="dxa"/>
+              <w:end w:w="0" w:type="dxa"/>
+            </w:tcMar>
+          </w:tcPr>
+          <w:p>
+            <w:pPr>
+              <w:autoSpaceDN w:val="0"/>
+              <w:autoSpaceDE w:val="0"/>
+              <w:widowControl/>
+              <w:spacing w:line="240" w:lineRule="auto" w:before="34" w:after="0"/>
+              <w:ind w:left="0" w:right="114" w:firstLine="0"/>
+              <w:jc w:val="right"/>
+            </w:pPr>
+            <w:r>
+              <w:rPr>
+                <w:rFonts w:ascii="Wingdings" w:hAnsi="Wingdings" w:eastAsia="Wingdings"/>
+                <w:b w:val="0"/>
+                <w:i w:val="0"/>
+                <w:color w:val="000000"/>
+                <w:sz w:val="22"/>
+              </w:rPr>
+              <w:t>▪</w:t>
+            </w:r>
+          </w:p>
+        </w:tc>
+        <w:tc>
+          <w:tcPr>
+            <w:tcW w:type="dxa" w:w="9246"/>
+            <w:gridSpan w:val="2"/>
+            <w:tcBorders/>
+            <w:tcMar>
+              <w:start w:w="0" w:type="dxa"/>
+              <w:end w:w="0" w:type="dxa"/>
+            </w:tcMar>
+            <w:tcMar>
+              <w:start w:w="0" w:type="dxa"/>
+              <w:end w:w="0" w:type="dxa"/>
+            </w:tcMar>
+          </w:tcPr>
+          <w:p>
+            <w:pPr>
+              <w:autoSpaceDN w:val="0"/>
+              <w:autoSpaceDE w:val="0"/>
+              <w:widowControl/>
+              <w:spacing w:line="218" w:lineRule="auto" w:before="10" w:after="0"/>
+              <w:ind w:left="144" w:right="0" w:firstLine="0"/>
+              <w:jc w:val="left"/>
+            </w:pPr>
+            <w:r>
+              <w:rPr>
+                <w:rFonts w:ascii="EB Garamond" w:hAnsi="EB Garamond" w:eastAsia="EB Garamond"/>
+                <w:b w:val="0"/>
+                <w:i w:val="0"/>
+                <w:color w:val="000000"/>
+                <w:sz w:val="22"/>
+              </w:rPr>
+              <w:t xml:space="preserve">Developed an intelligent assistant using Azure OpenAI to support real time medical monitoring and </w:t>
+            </w:r>
+          </w:p>
+        </w:tc>
+      </w:tr>
+      <w:tr>
+        <w:trPr>
+          <w:trHeight w:hRule="exact" w:val="288"/>
+        </w:trPr>
+        <w:tc>
+          <w:tcPr>
+            <w:tcW w:type="dxa" w:w="10570"/>
+            <w:gridSpan w:val="4"/>
+            <w:tcBorders/>
+            <w:tcMar>
+              <w:start w:w="0" w:type="dxa"/>
+              <w:end w:w="0" w:type="dxa"/>
+            </w:tcMar>
+            <w:tcMar>
+              <w:start w:w="0" w:type="dxa"/>
+              <w:end w:w="0" w:type="dxa"/>
+            </w:tcMar>
+            <w:tcMar>
+              <w:start w:w="0" w:type="dxa"/>
+              <w:end w:w="0" w:type="dxa"/>
+            </w:tcMar>
+            <w:tcMar>
+              <w:start w:w="0" w:type="dxa"/>
+              <w:end w:w="0" w:type="dxa"/>
+            </w:tcMar>
+          </w:tcPr>
+          <w:p>
+            <w:pPr>
+              <w:autoSpaceDN w:val="0"/>
+              <w:autoSpaceDE w:val="0"/>
+              <w:widowControl/>
+              <w:spacing w:line="218" w:lineRule="auto" w:before="0" w:after="0"/>
+              <w:ind w:left="1468" w:right="0" w:firstLine="0"/>
+              <w:jc w:val="left"/>
+            </w:pPr>
+            <w:r>
+              <w:rPr>
+                <w:rFonts w:ascii="EB Garamond" w:hAnsi="EB Garamond" w:eastAsia="EB Garamond"/>
+                <w:b w:val="0"/>
+                <w:i w:val="0"/>
+                <w:color w:val="000000"/>
+                <w:sz w:val="22"/>
+              </w:rPr>
+              <w:t xml:space="preserve">decision making in clinical trials. </w:t>
+            </w:r>
+          </w:p>
+        </w:tc>
+      </w:tr>
+      <w:tr>
+        <w:trPr>
+          <w:trHeight w:hRule="exact" w:val="274"/>
+        </w:trPr>
+        <w:tc>
+          <w:tcPr>
+            <w:tcW w:type="dxa" w:w="1324"/>
+            <w:gridSpan w:val="2"/>
+            <w:tcBorders/>
+            <w:tcMar>
+              <w:start w:w="0" w:type="dxa"/>
+              <w:end w:w="0" w:type="dxa"/>
+            </w:tcMar>
+            <w:tcMar>
+              <w:start w:w="0" w:type="dxa"/>
+              <w:end w:w="0" w:type="dxa"/>
+            </w:tcMar>
+          </w:tcPr>
+          <w:p>
+            <w:pPr>
+              <w:autoSpaceDN w:val="0"/>
+              <w:autoSpaceDE w:val="0"/>
+              <w:widowControl/>
+              <w:spacing w:line="240" w:lineRule="auto" w:before="24" w:after="0"/>
+              <w:ind w:left="0" w:right="114" w:firstLine="0"/>
+              <w:jc w:val="right"/>
+            </w:pPr>
+            <w:r>
+              <w:rPr>
+                <w:rFonts w:ascii="Wingdings" w:hAnsi="Wingdings" w:eastAsia="Wingdings"/>
+                <w:b w:val="0"/>
+                <w:i w:val="0"/>
+                <w:color w:val="000000"/>
+                <w:sz w:val="22"/>
+              </w:rPr>
+              <w:t>▪</w:t>
+            </w:r>
+          </w:p>
+        </w:tc>
+        <w:tc>
+          <w:tcPr>
+            <w:tcW w:type="dxa" w:w="9246"/>
+            <w:gridSpan w:val="2"/>
+            <w:tcBorders/>
+            <w:tcMar>
+              <w:start w:w="0" w:type="dxa"/>
+              <w:end w:w="0" w:type="dxa"/>
+            </w:tcMar>
+            <w:tcMar>
+              <w:start w:w="0" w:type="dxa"/>
+              <w:end w:w="0" w:type="dxa"/>
+            </w:tcMar>
+          </w:tcPr>
+          <w:p>
+            <w:pPr>
+              <w:autoSpaceDN w:val="0"/>
+              <w:autoSpaceDE w:val="0"/>
+              <w:widowControl/>
+              <w:spacing w:line="218" w:lineRule="auto" w:before="0" w:after="0"/>
+              <w:ind w:left="144" w:right="0" w:firstLine="0"/>
+              <w:jc w:val="left"/>
+            </w:pPr>
+            <w:r>
+              <w:rPr>
+                <w:rFonts w:ascii="EB Garamond" w:hAnsi="EB Garamond" w:eastAsia="EB Garamond"/>
+                <w:b w:val="0"/>
+                <w:i w:val="0"/>
+                <w:color w:val="000000"/>
+                <w:sz w:val="22"/>
+              </w:rPr>
+              <w:t xml:space="preserve">API driven architecture to support medical monitoring queries and provide actionable insights </w:t>
+            </w:r>
+          </w:p>
+        </w:tc>
+      </w:tr>
+      <w:tr>
+        <w:trPr>
+          <w:trHeight w:hRule="exact" w:val="300"/>
+        </w:trPr>
+        <w:tc>
+          <w:tcPr>
+            <w:tcW w:type="dxa" w:w="844"/>
+            <w:tcBorders/>
+            <w:tcMar>
+              <w:start w:w="0" w:type="dxa"/>
+              <w:end w:w="0" w:type="dxa"/>
+            </w:tcMar>
+          </w:tcPr>
+          <w:p>
+            <w:pPr>
+              <w:autoSpaceDN w:val="0"/>
+              <w:autoSpaceDE w:val="0"/>
+              <w:widowControl/>
+              <w:spacing w:line="240" w:lineRule="auto" w:before="12" w:after="0"/>
+              <w:ind w:left="0" w:right="0" w:firstLine="0"/>
+              <w:jc w:val="right"/>
+            </w:pPr>
+            <w:r>
+              <w:rPr>
+                <w:rFonts w:ascii="Symbol" w:hAnsi="Symbol" w:eastAsia="Symbol"/>
+                <w:b w:val="0"/>
+                <w:i w:val="0"/>
+                <w:color w:val="000000"/>
+                <w:sz w:val="22"/>
+              </w:rPr>
+              <w:t>•</w:t>
+            </w:r>
+          </w:p>
+        </w:tc>
+        <w:tc>
+          <w:tcPr>
+            <w:tcW w:type="dxa" w:w="9726"/>
+            <w:gridSpan w:val="3"/>
+            <w:tcBorders/>
+            <w:tcMar>
+              <w:start w:w="0" w:type="dxa"/>
+              <w:end w:w="0" w:type="dxa"/>
+            </w:tcMar>
+            <w:tcMar>
+              <w:start w:w="0" w:type="dxa"/>
+              <w:end w:w="0" w:type="dxa"/>
+            </w:tcMar>
+            <w:tcMar>
+              <w:start w:w="0" w:type="dxa"/>
+              <w:end w:w="0" w:type="dxa"/>
+            </w:tcMar>
+          </w:tcPr>
+          <w:p>
+            <w:pPr>
+              <w:autoSpaceDN w:val="0"/>
+              <w:autoSpaceDE w:val="0"/>
+              <w:widowControl/>
+              <w:spacing w:line="218" w:lineRule="auto" w:before="12" w:after="0"/>
+              <w:ind w:left="264" w:right="0" w:firstLine="0"/>
+              <w:jc w:val="left"/>
+            </w:pPr>
+            <w:r>
+              <w:rPr>
+                <w:rFonts w:ascii="EB Garamond" w:hAnsi="EB Garamond" w:eastAsia="EB Garamond"/>
+                <w:b w:val="0"/>
+                <w:i w:val="0"/>
+                <w:color w:val="000000"/>
+                <w:sz w:val="22"/>
+              </w:rPr>
+              <w:t xml:space="preserve">Literature insights Platform: </w:t>
+            </w:r>
+          </w:p>
+        </w:tc>
+      </w:tr>
+      <w:tr>
+        <w:trPr>
+          <w:trHeight w:hRule="exact" w:val="280"/>
+        </w:trPr>
+        <w:tc>
+          <w:tcPr>
+            <w:tcW w:type="dxa" w:w="1324"/>
+            <w:gridSpan w:val="2"/>
+            <w:tcBorders/>
+            <w:tcMar>
+              <w:start w:w="0" w:type="dxa"/>
+              <w:end w:w="0" w:type="dxa"/>
+            </w:tcMar>
+            <w:tcMar>
+              <w:start w:w="0" w:type="dxa"/>
+              <w:end w:w="0" w:type="dxa"/>
+            </w:tcMar>
+          </w:tcPr>
+          <w:p>
+            <w:pPr>
+              <w:autoSpaceDN w:val="0"/>
+              <w:autoSpaceDE w:val="0"/>
+              <w:widowControl/>
+              <w:spacing w:line="240" w:lineRule="auto" w:before="24" w:after="0"/>
+              <w:ind w:left="0" w:right="114" w:firstLine="0"/>
+              <w:jc w:val="right"/>
+            </w:pPr>
+            <w:r>
+              <w:rPr>
+                <w:rFonts w:ascii="Wingdings" w:hAnsi="Wingdings" w:eastAsia="Wingdings"/>
+                <w:b w:val="0"/>
+                <w:i w:val="0"/>
+                <w:color w:val="000000"/>
+                <w:sz w:val="22"/>
+              </w:rPr>
+              <w:t>▪</w:t>
+            </w:r>
+          </w:p>
+        </w:tc>
+        <w:tc>
+          <w:tcPr>
+            <w:tcW w:type="dxa" w:w="9246"/>
+            <w:gridSpan w:val="2"/>
+            <w:tcBorders/>
+            <w:tcMar>
+              <w:start w:w="0" w:type="dxa"/>
+              <w:end w:w="0" w:type="dxa"/>
+            </w:tcMar>
+            <w:tcMar>
+              <w:start w:w="0" w:type="dxa"/>
+              <w:end w:w="0" w:type="dxa"/>
+            </w:tcMar>
+          </w:tcPr>
+          <w:p>
+            <w:pPr>
+              <w:autoSpaceDN w:val="0"/>
+              <w:autoSpaceDE w:val="0"/>
+              <w:widowControl/>
+              <w:spacing w:line="218" w:lineRule="auto" w:before="0" w:after="0"/>
+              <w:ind w:left="0" w:right="0" w:firstLine="0"/>
+              <w:jc w:val="center"/>
+            </w:pPr>
+            <w:r>
+              <w:rPr>
+                <w:rFonts w:ascii="EB Garamond" w:hAnsi="EB Garamond" w:eastAsia="EB Garamond"/>
+                <w:b w:val="0"/>
+                <w:i w:val="0"/>
+                <w:color w:val="000000"/>
+                <w:sz w:val="22"/>
+              </w:rPr>
+              <w:t xml:space="preserve">Designed literature search and analysis platform to extract key insights from medical literature and support </w:t>
+            </w:r>
+          </w:p>
+        </w:tc>
+      </w:tr>
+      <w:tr>
+        <w:trPr>
+          <w:trHeight w:hRule="exact" w:val="294"/>
+        </w:trPr>
+        <w:tc>
+          <w:tcPr>
+            <w:tcW w:type="dxa" w:w="10570"/>
+            <w:gridSpan w:val="4"/>
+            <w:tcBorders/>
+            <w:tcMar>
+              <w:start w:w="0" w:type="dxa"/>
+              <w:end w:w="0" w:type="dxa"/>
+            </w:tcMar>
+            <w:tcMar>
+              <w:start w:w="0" w:type="dxa"/>
+              <w:end w:w="0" w:type="dxa"/>
+            </w:tcMar>
+            <w:tcMar>
+              <w:start w:w="0" w:type="dxa"/>
+              <w:end w:w="0" w:type="dxa"/>
+            </w:tcMar>
+            <w:tcMar>
+              <w:start w:w="0" w:type="dxa"/>
+              <w:end w:w="0" w:type="dxa"/>
+            </w:tcMar>
+          </w:tcPr>
+          <w:p>
+            <w:pPr>
+              <w:autoSpaceDN w:val="0"/>
+              <w:autoSpaceDE w:val="0"/>
+              <w:widowControl/>
+              <w:spacing w:line="218" w:lineRule="auto" w:before="6" w:after="0"/>
+              <w:ind w:left="1468" w:right="0" w:firstLine="0"/>
+              <w:jc w:val="left"/>
+            </w:pPr>
+            <w:r>
+              <w:rPr>
+                <w:rFonts w:ascii="EB Garamond" w:hAnsi="EB Garamond" w:eastAsia="EB Garamond"/>
+                <w:b w:val="0"/>
+                <w:i w:val="0"/>
+                <w:color w:val="000000"/>
+                <w:sz w:val="22"/>
+              </w:rPr>
+              <w:t xml:space="preserve">ICSR detection </w:t>
+            </w:r>
+          </w:p>
+        </w:tc>
+      </w:tr>
+      <w:tr>
+        <w:trPr>
+          <w:trHeight w:hRule="exact" w:val="288"/>
+        </w:trPr>
+        <w:tc>
+          <w:tcPr>
+            <w:tcW w:type="dxa" w:w="1324"/>
+            <w:gridSpan w:val="2"/>
+            <w:tcBorders/>
+            <w:tcMar>
+              <w:start w:w="0" w:type="dxa"/>
+              <w:end w:w="0" w:type="dxa"/>
+            </w:tcMar>
+            <w:tcMar>
+              <w:start w:w="0" w:type="dxa"/>
+              <w:end w:w="0" w:type="dxa"/>
+            </w:tcMar>
+          </w:tcPr>
+          <w:p>
+            <w:pPr>
+              <w:autoSpaceDN w:val="0"/>
+              <w:autoSpaceDE w:val="0"/>
+              <w:widowControl/>
+              <w:spacing w:line="240" w:lineRule="auto" w:before="24" w:after="0"/>
+              <w:ind w:left="0" w:right="114" w:firstLine="0"/>
+              <w:jc w:val="right"/>
+            </w:pPr>
+            <w:r>
+              <w:rPr>
+                <w:rFonts w:ascii="Wingdings" w:hAnsi="Wingdings" w:eastAsia="Wingdings"/>
+                <w:b w:val="0"/>
+                <w:i w:val="0"/>
+                <w:color w:val="000000"/>
+                <w:sz w:val="22"/>
+              </w:rPr>
+              <w:t>▪</w:t>
+            </w:r>
+          </w:p>
+        </w:tc>
+        <w:tc>
+          <w:tcPr>
+            <w:tcW w:type="dxa" w:w="9246"/>
+            <w:gridSpan w:val="2"/>
+            <w:tcBorders/>
+            <w:tcMar>
+              <w:start w:w="0" w:type="dxa"/>
+              <w:end w:w="0" w:type="dxa"/>
+            </w:tcMar>
+            <w:tcMar>
+              <w:start w:w="0" w:type="dxa"/>
+              <w:end w:w="0" w:type="dxa"/>
+            </w:tcMar>
+          </w:tcPr>
+          <w:p>
+            <w:pPr>
+              <w:autoSpaceDN w:val="0"/>
+              <w:autoSpaceDE w:val="0"/>
+              <w:widowControl/>
+              <w:spacing w:line="218" w:lineRule="auto" w:before="0" w:after="0"/>
+              <w:ind w:left="144" w:right="0" w:firstLine="0"/>
+              <w:jc w:val="left"/>
+            </w:pPr>
+            <w:r>
+              <w:rPr>
+                <w:rFonts w:ascii="EB Garamond" w:hAnsi="EB Garamond" w:eastAsia="EB Garamond"/>
+                <w:b w:val="0"/>
+                <w:i w:val="0"/>
+                <w:color w:val="000000"/>
+                <w:sz w:val="22"/>
+              </w:rPr>
+              <w:t xml:space="preserve">Using customized search, information retrieval and LLM based ICSR detection strategy automatic </w:t>
+            </w:r>
+          </w:p>
+        </w:tc>
+      </w:tr>
+      <w:tr>
+        <w:trPr>
+          <w:trHeight w:hRule="exact" w:val="348"/>
+        </w:trPr>
+        <w:tc>
+          <w:tcPr>
+            <w:tcW w:type="dxa" w:w="10570"/>
+            <w:gridSpan w:val="4"/>
+            <w:tcBorders/>
+            <w:tcMar>
+              <w:start w:w="0" w:type="dxa"/>
+              <w:end w:w="0" w:type="dxa"/>
+            </w:tcMar>
+            <w:tcMar>
+              <w:start w:w="0" w:type="dxa"/>
+              <w:end w:w="0" w:type="dxa"/>
+            </w:tcMar>
+            <w:tcMar>
+              <w:start w:w="0" w:type="dxa"/>
+              <w:end w:w="0" w:type="dxa"/>
+            </w:tcMar>
+            <w:tcMar>
+              <w:start w:w="0" w:type="dxa"/>
+              <w:end w:w="0" w:type="dxa"/>
+            </w:tcMar>
+          </w:tcPr>
+          <w:p>
+            <w:pPr>
+              <w:autoSpaceDN w:val="0"/>
+              <w:autoSpaceDE w:val="0"/>
+              <w:widowControl/>
+              <w:spacing w:line="218" w:lineRule="auto" w:before="0" w:after="0"/>
+              <w:ind w:left="1468" w:right="0" w:firstLine="0"/>
+              <w:jc w:val="left"/>
+            </w:pPr>
+            <w:r>
+              <w:rPr>
+                <w:rFonts w:ascii="EB Garamond" w:hAnsi="EB Garamond" w:eastAsia="EB Garamond"/>
+                <w:b w:val="0"/>
+                <w:i w:val="0"/>
+                <w:color w:val="000000"/>
+                <w:sz w:val="22"/>
+              </w:rPr>
+              <w:t xml:space="preserve">categorization of article into distinct groups. </w:t>
+            </w:r>
+          </w:p>
+        </w:tc>
+      </w:tr>
+    </w:tbl>
+    <w:p>
+      <w:pPr>
+        <w:autoSpaceDN w:val="0"/>
+        <w:autoSpaceDE w:val="0"/>
+        <w:widowControl/>
+        <w:spacing w:line="218" w:lineRule="auto" w:before="140" w:after="0"/>
+        <w:ind w:left="28" w:right="0" w:firstLine="0"/>
+        <w:jc w:val="left"/>
+      </w:pPr>
+      <w:r>
+        <w:rPr>
+          <w:rFonts w:ascii="EB Garamond" w:hAnsi="EB Garamond" w:eastAsia="EB Garamond"/>
+          <w:b/>
+          <w:i w:val="0"/>
+          <w:color w:val="000000"/>
+          <w:sz w:val="24"/>
+        </w:rPr>
+        <w:t>T</w:t>
+      </w:r>
+      <w:r>
+        <w:rPr>
+          <w:rFonts w:ascii="EB Garamond" w:hAnsi="EB Garamond" w:eastAsia="EB Garamond"/>
+          <w:b/>
+          <w:i w:val="0"/>
+          <w:color w:val="000000"/>
+          <w:sz w:val="19"/>
+        </w:rPr>
+        <w:t xml:space="preserve">ECHNICAL </w:t>
+      </w:r>
+      <w:r>
+        <w:rPr>
+          <w:rFonts w:ascii="EB Garamond" w:hAnsi="EB Garamond" w:eastAsia="EB Garamond"/>
+          <w:b/>
+          <w:i w:val="0"/>
+          <w:color w:val="000000"/>
+          <w:sz w:val="24"/>
+        </w:rPr>
+        <w:t>S</w:t>
+      </w:r>
+      <w:r>
+        <w:rPr>
+          <w:rFonts w:ascii="EB Garamond" w:hAnsi="EB Garamond" w:eastAsia="EB Garamond"/>
+          <w:b/>
+          <w:i w:val="0"/>
+          <w:color w:val="000000"/>
+          <w:sz w:val="19"/>
+        </w:rPr>
+        <w:t>KILLS</w:t>
       </w:r>
     </w:p>
     <w:p>
+      <w:pPr>
+        <w:autoSpaceDN w:val="0"/>
+        <w:autoSpaceDE w:val="0"/>
+        <w:widowControl/>
+        <w:spacing w:line="218" w:lineRule="auto" w:before="164" w:after="0"/>
+        <w:ind w:left="0" w:right="0" w:firstLine="0"/>
+        <w:jc w:val="center"/>
+      </w:pPr>
       <w:r>
-        <w:t>- Improved the quality and implementation of computational algorithms and tools, with demonstrable knowledge of both supervised and unsupervised ML algorithms.</w:t>
+        <w:rPr>
+          <w:rFonts w:ascii="EB Garamond" w:hAnsi="EB Garamond" w:eastAsia="EB Garamond"/>
+          <w:b w:val="0"/>
+          <w:i w:val="0"/>
+          <w:color w:val="000000"/>
+          <w:sz w:val="22"/>
+        </w:rPr>
+        <w:t>Python, Data Science, Machine Learning, NLP, Generative AI, RAG, Azure, OpenAI, REST APIs,</w:t>
+      </w:r>
+      <w:r>
+        <w:rPr>
+          <w:rFonts w:ascii="EB Garamond" w:hAnsi="EB Garamond" w:eastAsia="EB Garamond"/>
+          <w:b w:val="0"/>
+          <w:i w:val="0"/>
+          <w:color w:val="000000"/>
+          <w:sz w:val="22"/>
+        </w:rPr>
+        <w:t>AWS (Bedrock),</w:t>
+      </w:r>
+      <w:r>
+        <w:rPr>
+          <w:rFonts w:ascii="EB Garamond" w:hAnsi="EB Garamond" w:eastAsia="EB Garamond"/>
+          <w:b w:val="0"/>
+          <w:i w:val="0"/>
+          <w:color w:val="000000"/>
+          <w:sz w:val="22"/>
+        </w:rPr>
+        <w:t xml:space="preserve">RASA </w:t>
       </w:r>
     </w:p>
     <w:p>
+      <w:pPr>
+        <w:autoSpaceDN w:val="0"/>
+        <w:autoSpaceDE w:val="0"/>
+        <w:widowControl/>
+        <w:spacing w:line="216" w:lineRule="auto" w:before="210" w:after="20"/>
+        <w:ind w:left="28" w:right="0" w:firstLine="0"/>
+        <w:jc w:val="left"/>
+      </w:pPr>
       <w:r>
-        <w:t>- Defined product requirements for analytics, providing feedback to improve products, and dealing with large datasets to analyze fraud/AML cases.</w:t>
+        <w:rPr>
+          <w:rFonts w:ascii="EB Garamond" w:hAnsi="EB Garamond" w:eastAsia="EB Garamond"/>
+          <w:b/>
+          <w:i w:val="0"/>
+          <w:color w:val="000000"/>
+          <w:sz w:val="24"/>
+        </w:rPr>
+        <w:t>EDUCATION</w:t>
+      </w:r>
+    </w:p>
+    <w:tbl>
+      <w:tblPr>
+        <w:tblW w:type="auto" w:w="0"/>
+        <w:tblLayout w:type="fixed"/>
+        <w:tblLook w:firstColumn="1" w:firstRow="1" w:lastColumn="0" w:lastRow="0" w:noHBand="0" w:noVBand="1" w:val="04A0"/>
+        <w:tblInd w:w="0.0" w:type="dxa"/>
+      </w:tblPr>
+      <w:tblGrid>
+        <w:gridCol w:w="5302"/>
+        <w:gridCol w:w="5302"/>
+      </w:tblGrid>
+      <w:tr>
+        <w:trPr>
+          <w:trHeight w:hRule="exact" w:val="406"/>
+        </w:trPr>
+        <w:tc>
+          <w:tcPr>
+            <w:tcW w:type="dxa" w:w="7324"/>
+            <w:tcBorders>
+              <w:top w:sz="5.600000000000364" w:val="single" w:color="#000000"/>
+            </w:tcBorders>
+            <w:tcMar>
+              <w:start w:w="0" w:type="dxa"/>
+              <w:end w:w="0" w:type="dxa"/>
+            </w:tcMar>
+          </w:tcPr>
+          <w:p>
+            <w:pPr>
+              <w:autoSpaceDN w:val="0"/>
+              <w:autoSpaceDE w:val="0"/>
+              <w:widowControl/>
+              <w:spacing w:line="218" w:lineRule="auto" w:before="130" w:after="0"/>
+              <w:ind w:left="28" w:right="0" w:firstLine="0"/>
+              <w:jc w:val="left"/>
+            </w:pPr>
+            <w:r>
+              <w:rPr>
+                <w:rFonts w:ascii="EB Garamond" w:hAnsi="EB Garamond" w:eastAsia="EB Garamond"/>
+                <w:b/>
+                <w:i w:val="0"/>
+                <w:color w:val="000000"/>
+                <w:sz w:val="22"/>
+              </w:rPr>
+              <w:t xml:space="preserve">Rajarambapu Institute of Technology, Shivaji University </w:t>
+            </w:r>
+          </w:p>
+        </w:tc>
+        <w:tc>
+          <w:tcPr>
+            <w:tcW w:type="dxa" w:w="3246"/>
+            <w:tcBorders>
+              <w:top w:sz="5.600000000000364" w:val="single" w:color="#000000"/>
+            </w:tcBorders>
+            <w:tcMar>
+              <w:start w:w="0" w:type="dxa"/>
+              <w:end w:w="0" w:type="dxa"/>
+            </w:tcMar>
+          </w:tcPr>
+          <w:p>
+            <w:pPr>
+              <w:autoSpaceDN w:val="0"/>
+              <w:autoSpaceDE w:val="0"/>
+              <w:widowControl/>
+              <w:spacing w:line="218" w:lineRule="auto" w:before="130" w:after="0"/>
+              <w:ind w:left="0" w:right="0" w:firstLine="0"/>
+              <w:jc w:val="right"/>
+            </w:pPr>
+            <w:r>
+              <w:rPr>
+                <w:rFonts w:ascii="EB Garamond" w:hAnsi="EB Garamond" w:eastAsia="EB Garamond"/>
+                <w:b/>
+                <w:i w:val="0"/>
+                <w:color w:val="000000"/>
+                <w:sz w:val="22"/>
+              </w:rPr>
+              <w:t xml:space="preserve">Sangli, India </w:t>
+            </w:r>
+          </w:p>
+        </w:tc>
+      </w:tr>
+    </w:tbl>
+    <w:p>
+      <w:pPr>
+        <w:autoSpaceDN w:val="0"/>
+        <w:autoSpaceDE w:val="0"/>
+        <w:widowControl/>
+        <w:spacing w:line="14" w:lineRule="exact" w:before="0" w:after="44"/>
+        <w:ind w:left="0" w:right="0"/>
+      </w:pPr>
+    </w:p>
+    <w:p>
+      <w:pPr>
+        <w:sectPr>
+          <w:pgSz w:w="12240" w:h="15840"/>
+          <w:pgMar w:top="270" w:right="800" w:bottom="296" w:left="836" w:header="720" w:footer="720" w:gutter="0"/>
+          <w:cols/>
+          <w:docGrid w:linePitch="360"/>
+        </w:sectPr>
+      </w:pPr>
+    </w:p>
+    <w:p>
+      <w:pPr>
+        <w:autoSpaceDN w:val="0"/>
+        <w:autoSpaceDE w:val="0"/>
+        <w:widowControl/>
+        <w:spacing w:line="245" w:lineRule="auto" w:before="0" w:after="0"/>
+        <w:ind w:left="28" w:right="1728" w:firstLine="0"/>
+        <w:jc w:val="left"/>
+      </w:pPr>
+      <w:r>
+        <w:rPr>
+          <w:rFonts w:ascii="EB Garamond" w:hAnsi="EB Garamond" w:eastAsia="EB Garamond"/>
+          <w:b w:val="0"/>
+          <w:i w:val="0"/>
+          <w:color w:val="000000"/>
+          <w:sz w:val="22"/>
+        </w:rPr>
+        <w:t xml:space="preserve">Bachelor of Technology (Mechanical Engineering): 7.62 CGPI </w:t>
+      </w:r>
+      <w:r>
+        <w:rPr>
+          <w:rFonts w:ascii="EB Garamond" w:hAnsi="EB Garamond" w:eastAsia="EB Garamond"/>
+          <w:b/>
+          <w:i w:val="0"/>
+          <w:color w:val="000000"/>
+          <w:sz w:val="22"/>
+        </w:rPr>
+        <w:t xml:space="preserve">Yashawantrao Chavan Institute of Science, Satara </w:t>
+      </w:r>
+      <w:r>
+        <w:br/>
+      </w:r>
+      <w:r>
+        <w:rPr>
+          <w:rFonts w:ascii="EB Garamond" w:hAnsi="EB Garamond" w:eastAsia="EB Garamond"/>
+          <w:b w:val="0"/>
+          <w:i w:val="0"/>
+          <w:color w:val="000000"/>
+          <w:sz w:val="22"/>
+        </w:rPr>
+        <w:t xml:space="preserve">Higher Secondary (H.S.C): 81.38 % </w:t>
       </w:r>
     </w:p>
     <w:p>
+      <w:pPr>
+        <w:sectPr>
+          <w:type w:val="continuous"/>
+          <w:pgSz w:w="12240" w:h="15840"/>
+          <w:pgMar w:top="270" w:right="800" w:bottom="296" w:left="836" w:header="720" w:footer="720" w:gutter="0"/>
+          <w:cols w:num="2" w:equalWidth="0">
+            <w:col w:w="7028" w:space="0"/>
+            <w:col w:w="3576" w:space="0"/>
+          </w:cols>
+          <w:docGrid w:linePitch="360"/>
+        </w:sectPr>
+      </w:pPr>
+    </w:p>
+    <w:p>
+      <w:pPr>
+        <w:autoSpaceDN w:val="0"/>
+        <w:autoSpaceDE w:val="0"/>
+        <w:widowControl/>
+        <w:spacing w:line="245" w:lineRule="auto" w:before="0" w:after="44"/>
+        <w:ind w:left="1728" w:right="20" w:firstLine="0"/>
+        <w:jc w:val="right"/>
+      </w:pPr>
       <w:r>
-        <w:t>- Identified and enhanced model performance and delivery time using advanced computational algorithms and tools.</w:t>
+        <w:rPr>
+          <w:rFonts w:ascii="EB Garamond" w:hAnsi="EB Garamond" w:eastAsia="EB Garamond"/>
+          <w:b w:val="0"/>
+          <w:i w:val="0"/>
+          <w:color w:val="000000"/>
+          <w:sz w:val="22"/>
+        </w:rPr>
+        <w:t xml:space="preserve">Jul 2014 – May 2018 </w:t>
+      </w:r>
+      <w:r>
+        <w:rPr>
+          <w:rFonts w:ascii="EB Garamond" w:hAnsi="EB Garamond" w:eastAsia="EB Garamond"/>
+          <w:b/>
+          <w:i w:val="0"/>
+          <w:color w:val="000000"/>
+          <w:sz w:val="22"/>
+        </w:rPr>
+        <w:t xml:space="preserve">Satara, India </w:t>
+      </w:r>
+      <w:r>
+        <w:br/>
+      </w:r>
+      <w:r>
+        <w:rPr>
+          <w:rFonts w:ascii="EB Garamond" w:hAnsi="EB Garamond" w:eastAsia="EB Garamond"/>
+          <w:b w:val="0"/>
+          <w:i w:val="0"/>
+          <w:color w:val="000000"/>
+          <w:sz w:val="22"/>
+        </w:rPr>
+        <w:t xml:space="preserve">Jun 2012- May 2014 </w:t>
       </w:r>
     </w:p>
     <w:p>
+      <w:pPr>
+        <w:sectPr>
+          <w:type w:val="nextColumn"/>
+          <w:pgSz w:w="12240" w:h="15840"/>
+          <w:pgMar w:top="270" w:right="800" w:bottom="296" w:left="836" w:header="720" w:footer="720" w:gutter="0"/>
+          <w:cols w:num="2" w:equalWidth="0">
+            <w:col w:w="7028" w:space="0"/>
+            <w:col w:w="3576" w:space="0"/>
+          </w:cols>
+          <w:docGrid w:linePitch="360"/>
+        </w:sectPr>
+      </w:pPr>
+    </w:p>
+    <w:p>
+      <w:pPr>
+        <w:autoSpaceDN w:val="0"/>
+        <w:tabs>
+          <w:tab w:pos="9366" w:val="left"/>
+        </w:tabs>
+        <w:autoSpaceDE w:val="0"/>
+        <w:widowControl/>
+        <w:spacing w:line="218" w:lineRule="auto" w:before="0" w:after="40"/>
+        <w:ind w:left="28" w:right="0" w:firstLine="0"/>
+        <w:jc w:val="left"/>
+      </w:pPr>
       <w:r>
-        <w:t>- Stayed informed about developments in Data Science and adjacent fields, driving continuous improvement of Ways of Working in Data Science and analytics.</w:t>
+        <w:rPr>
+          <w:rFonts w:ascii="EB Garamond" w:hAnsi="EB Garamond" w:eastAsia="EB Garamond"/>
+          <w:b/>
+          <w:i w:val="0"/>
+          <w:color w:val="000000"/>
+          <w:sz w:val="22"/>
+        </w:rPr>
+        <w:t xml:space="preserve">Maharaja Sayajirao Vidyalaya, Satara </w:t>
+      </w:r>
+      <w:r>
+        <w:tab/>
+      </w:r>
+      <w:r>
+        <w:rPr>
+          <w:rFonts w:ascii="EB Garamond" w:hAnsi="EB Garamond" w:eastAsia="EB Garamond"/>
+          <w:b/>
+          <w:i w:val="0"/>
+          <w:color w:val="000000"/>
+          <w:sz w:val="22"/>
+        </w:rPr>
+        <w:t xml:space="preserve">Satara, India </w:t>
       </w:r>
     </w:p>
     <w:p>
+      <w:pPr>
+        <w:sectPr>
+          <w:type w:val="continuous"/>
+          <w:pgSz w:w="12240" w:h="15840"/>
+          <w:pgMar w:top="270" w:right="800" w:bottom="296" w:left="836" w:header="720" w:footer="720" w:gutter="0"/>
+          <w:cols/>
+          <w:docGrid w:linePitch="360"/>
+        </w:sectPr>
+      </w:pPr>
+    </w:p>
+    <w:p>
+      <w:pPr>
+        <w:autoSpaceDN w:val="0"/>
+        <w:autoSpaceDE w:val="0"/>
+        <w:widowControl/>
+        <w:spacing w:line="218" w:lineRule="auto" w:before="0" w:after="0"/>
+        <w:ind w:left="28" w:right="0" w:firstLine="0"/>
+        <w:jc w:val="left"/>
+      </w:pPr>
       <w:r>
-        <w:t>- Produced compelling visualization packages that enhance decision-making by presenting results in a clear manner.</w:t>
-      </w:r>
-    </w:p>
-    <w:p/>
-    <w:p>
-      <w:r>
-        <w:t>TECHNICAL SKILLS</w:t>
-      </w:r>
-    </w:p>
-    <w:p/>
-    <w:p>
-      <w:r>
-        <w:t xml:space="preserve">Python, Data Science, Machine Learning, NLP, Generative AI, RAG, Azure, OpenAI, REST APIs, AWS (Bedrock), RASA  </w:t>
+        <w:rPr>
+          <w:rFonts w:ascii="EB Garamond" w:hAnsi="EB Garamond" w:eastAsia="EB Garamond"/>
+          <w:b w:val="0"/>
+          <w:i w:val="0"/>
+          <w:color w:val="000000"/>
+          <w:sz w:val="22"/>
+        </w:rPr>
+        <w:t xml:space="preserve">Secondary School (S.S.C):  93.64 % </w:t>
       </w:r>
     </w:p>
     <w:p>
+      <w:pPr>
+        <w:sectPr>
+          <w:type w:val="continuous"/>
+          <w:pgSz w:w="12240" w:h="15840"/>
+          <w:pgMar w:top="270" w:right="800" w:bottom="296" w:left="836" w:header="720" w:footer="720" w:gutter="0"/>
+          <w:cols w:num="2" w:equalWidth="0">
+            <w:col w:w="5884" w:space="0"/>
+            <w:col w:w="4720" w:space="0"/>
+          </w:cols>
+          <w:docGrid w:linePitch="360"/>
+        </w:sectPr>
+      </w:pPr>
+    </w:p>
+    <w:p>
+      <w:pPr>
+        <w:autoSpaceDN w:val="0"/>
+        <w:autoSpaceDE w:val="0"/>
+        <w:widowControl/>
+        <w:spacing w:line="218" w:lineRule="auto" w:before="0" w:after="0"/>
+        <w:ind w:left="0" w:right="32" w:firstLine="0"/>
+        <w:jc w:val="right"/>
+      </w:pPr>
       <w:r>
-        <w:t xml:space="preserve">- Proficiency in handling imperfections in data and independently developing enterprise-grade applications.  </w:t>
+        <w:rPr>
+          <w:rFonts w:ascii="EB Garamond" w:hAnsi="EB Garamond" w:eastAsia="EB Garamond"/>
+          <w:b w:val="0"/>
+          <w:i w:val="0"/>
+          <w:color w:val="000000"/>
+          <w:sz w:val="22"/>
+        </w:rPr>
+        <w:t xml:space="preserve"> Jun 2011- May 2012 </w:t>
       </w:r>
     </w:p>
     <w:p>
+      <w:pPr>
+        <w:sectPr>
+          <w:type w:val="nextColumn"/>
+          <w:pgSz w:w="12240" w:h="15840"/>
+          <w:pgMar w:top="270" w:right="800" w:bottom="296" w:left="836" w:header="720" w:footer="720" w:gutter="0"/>
+          <w:cols w:num="2" w:equalWidth="0">
+            <w:col w:w="5884" w:space="0"/>
+            <w:col w:w="4720" w:space="0"/>
+          </w:cols>
+          <w:docGrid w:linePitch="360"/>
+        </w:sectPr>
+      </w:pPr>
+    </w:p>
+    <w:p>
+      <w:pPr>
+        <w:autoSpaceDN w:val="0"/>
+        <w:autoSpaceDE w:val="0"/>
+        <w:widowControl/>
+        <w:spacing w:line="220" w:lineRule="exact" w:before="0" w:after="216"/>
+        <w:ind w:left="0" w:right="0"/>
+      </w:pPr>
+    </w:p>
+    <w:p>
+      <w:pPr>
+        <w:autoSpaceDN w:val="0"/>
+        <w:autoSpaceDE w:val="0"/>
+        <w:widowControl/>
+        <w:spacing w:line="218" w:lineRule="auto" w:before="0" w:after="18"/>
+        <w:ind w:left="28" w:right="0" w:firstLine="0"/>
+        <w:jc w:val="left"/>
+      </w:pPr>
       <w:r>
-        <w:t>- Experience with GenAI, including LLM and Agentic, and having worked on Gen-AI projects within the last year.</w:t>
+        <w:rPr>
+          <w:rFonts w:ascii="EB Garamond" w:hAnsi="EB Garamond" w:eastAsia="EB Garamond"/>
+          <w:b/>
+          <w:i w:val="0"/>
+          <w:color w:val="000000"/>
+          <w:sz w:val="24"/>
+        </w:rPr>
+        <w:t>C</w:t>
+      </w:r>
+      <w:r>
+        <w:rPr>
+          <w:rFonts w:ascii="EB Garamond" w:hAnsi="EB Garamond" w:eastAsia="EB Garamond"/>
+          <w:b/>
+          <w:i w:val="0"/>
+          <w:color w:val="000000"/>
+          <w:sz w:val="19"/>
+        </w:rPr>
+        <w:t>ONFERENCES AND PRESENTATIONS</w:t>
       </w:r>
     </w:p>
-    <w:p/>
+    <w:tbl>
+      <w:tblPr>
+        <w:tblW w:type="auto" w:w="0"/>
+        <w:tblLayout w:type="fixed"/>
+        <w:tblLook w:firstColumn="1" w:firstRow="1" w:lastColumn="0" w:lastRow="0" w:noHBand="0" w:noVBand="1" w:val="04A0"/>
+        <w:tblInd w:w="0.0" w:type="dxa"/>
+      </w:tblPr>
+      <w:tblGrid>
+        <w:gridCol w:w="5302"/>
+        <w:gridCol w:w="5302"/>
+      </w:tblGrid>
+      <w:tr>
+        <w:trPr>
+          <w:trHeight w:hRule="exact" w:val="294"/>
+        </w:trPr>
+        <w:tc>
+          <w:tcPr>
+            <w:tcW w:type="dxa" w:w="5364"/>
+            <w:tcBorders>
+              <w:top w:sz="6.399999999999977" w:val="single" w:color="#000000"/>
+            </w:tcBorders>
+            <w:tcMar>
+              <w:start w:w="0" w:type="dxa"/>
+              <w:end w:w="0" w:type="dxa"/>
+            </w:tcMar>
+          </w:tcPr>
+          <w:p>
+            <w:pPr>
+              <w:autoSpaceDN w:val="0"/>
+              <w:autoSpaceDE w:val="0"/>
+              <w:widowControl/>
+              <w:spacing w:line="218" w:lineRule="auto" w:before="0" w:after="0"/>
+              <w:ind w:left="28" w:right="0" w:firstLine="0"/>
+              <w:jc w:val="left"/>
+            </w:pPr>
+            <w:r>
+              <w:rPr>
+                <w:rFonts w:ascii="EB Garamond" w:hAnsi="EB Garamond" w:eastAsia="EB Garamond"/>
+                <w:b/>
+                <w:i w:val="0"/>
+                <w:color w:val="000000"/>
+                <w:sz w:val="22"/>
+              </w:rPr>
+              <w:t xml:space="preserve">PharmaSUG 2025 </w:t>
+            </w:r>
+          </w:p>
+        </w:tc>
+        <w:tc>
+          <w:tcPr>
+            <w:tcW w:type="dxa" w:w="5206"/>
+            <w:tcBorders>
+              <w:top w:sz="6.399999999999977" w:val="single" w:color="#000000"/>
+            </w:tcBorders>
+            <w:tcMar>
+              <w:start w:w="0" w:type="dxa"/>
+              <w:end w:w="0" w:type="dxa"/>
+            </w:tcMar>
+          </w:tcPr>
+          <w:p>
+            <w:pPr>
+              <w:autoSpaceDN w:val="0"/>
+              <w:autoSpaceDE w:val="0"/>
+              <w:widowControl/>
+              <w:spacing w:line="218" w:lineRule="auto" w:before="0" w:after="0"/>
+              <w:ind w:left="0" w:right="68" w:firstLine="0"/>
+              <w:jc w:val="right"/>
+            </w:pPr>
+            <w:r>
+              <w:rPr>
+                <w:rFonts w:ascii="EB Garamond" w:hAnsi="EB Garamond" w:eastAsia="EB Garamond"/>
+                <w:b/>
+                <w:i w:val="0"/>
+                <w:color w:val="000000"/>
+                <w:sz w:val="22"/>
+              </w:rPr>
+              <w:t xml:space="preserve"> San Diego, USA</w:t>
+            </w:r>
+          </w:p>
+        </w:tc>
+      </w:tr>
+      <w:tr>
+        <w:trPr>
+          <w:trHeight w:hRule="exact" w:val="574"/>
+        </w:trPr>
+        <w:tc>
+          <w:tcPr>
+            <w:tcW w:type="dxa" w:w="10570"/>
+            <w:gridSpan w:val="2"/>
+            <w:tcBorders/>
+            <w:tcMar>
+              <w:start w:w="0" w:type="dxa"/>
+              <w:end w:w="0" w:type="dxa"/>
+            </w:tcMar>
+            <w:tcMar>
+              <w:start w:w="0" w:type="dxa"/>
+              <w:end w:w="0" w:type="dxa"/>
+            </w:tcMar>
+          </w:tcPr>
+          <w:p>
+            <w:pPr>
+              <w:autoSpaceDN w:val="0"/>
+              <w:autoSpaceDE w:val="0"/>
+              <w:widowControl/>
+              <w:spacing w:line="245" w:lineRule="auto" w:before="0" w:after="0"/>
+              <w:ind w:left="28" w:right="0" w:firstLine="0"/>
+              <w:jc w:val="left"/>
+            </w:pPr>
+            <w:r>
+              <w:rPr>
+                <w:rFonts w:ascii="EB Garamond" w:hAnsi="EB Garamond" w:eastAsia="EB Garamond"/>
+                <w:b w:val="0"/>
+                <w:i w:val="0"/>
+                <w:color w:val="000000"/>
+                <w:sz w:val="22"/>
+              </w:rPr>
+              <w:t>The paper discussed how Generative AI can strategically streamline signal detection, safety reviews, and e</w:t>
+            </w:r>
+            <w:r>
+              <w:rPr>
+                <w:rFonts w:ascii="EB Garamond" w:hAnsi="EB Garamond" w:eastAsia="EB Garamond"/>
+                <w:b w:val="0"/>
+                <w:i w:val="0"/>
+                <w:color w:val="000000"/>
+                <w:sz w:val="22"/>
+              </w:rPr>
+              <w:hyperlink r:id="rId11" w:history="1">
+                <w:r>
+                  <w:rPr>
+                    <w:rStyle w:val="Hyperlink"/>
+                  </w:rPr>
+                  <w:t>vidence gath</w:t>
+                </w:r>
+              </w:hyperlink>
+            </w:r>
+            <w:r>
+              <w:rPr>
+                <w:rFonts w:ascii="EB Garamond" w:hAnsi="EB Garamond" w:eastAsia="EB Garamond"/>
+                <w:b w:val="0"/>
+                <w:i w:val="0"/>
+                <w:color w:val="000000"/>
+                <w:sz w:val="22"/>
+              </w:rPr>
+              <w:t xml:space="preserve">ering by </w:t>
+            </w:r>
+            <w:r>
+              <w:rPr>
+                <w:rFonts w:ascii="EB Garamond" w:hAnsi="EB Garamond" w:eastAsia="EB Garamond"/>
+                <w:b w:val="0"/>
+                <w:i w:val="0"/>
+                <w:color w:val="000000"/>
+                <w:sz w:val="22"/>
+              </w:rPr>
+              <w:t xml:space="preserve">mining unstructured scientific and medical literature — driving faster, more informed clinical decisions. </w:t>
+            </w:r>
+            <w:r>
+              <w:rPr>
+                <w:rFonts w:ascii="EB Garamond" w:hAnsi="EB Garamond" w:eastAsia="EB Garamond"/>
+                <w:b w:val="0"/>
+                <w:i w:val="0"/>
+                <w:color w:val="000000"/>
+                <w:sz w:val="22"/>
+              </w:rPr>
+              <w:hyperlink r:id="rId11" w:history="1">
+                <w:r>
+                  <w:rPr>
+                    <w:rStyle w:val="Hyperlink"/>
+                  </w:rPr>
+                  <w:t>(</w:t>
+                </w:r>
+              </w:hyperlink>
+            </w:r>
+            <w:r>
+              <w:rPr>
+                <w:rFonts w:ascii="EB Garamond" w:hAnsi="EB Garamond" w:eastAsia="EB Garamond"/>
+                <w:b w:val="0"/>
+                <w:i w:val="0"/>
+                <w:color w:val="0000FF"/>
+                <w:sz w:val="22"/>
+                <w:u w:val="single"/>
+              </w:rPr>
+              <w:hyperlink r:id="rId11" w:history="1">
+                <w:r>
+                  <w:rPr>
+                    <w:rStyle w:val="Hyperlink"/>
+                  </w:rPr>
+                  <w:t>Paper Link</w:t>
+                </w:r>
+              </w:hyperlink>
+            </w:r>
+            <w:r>
+              <w:rPr>
+                <w:rFonts w:ascii="EB Garamond" w:hAnsi="EB Garamond" w:eastAsia="EB Garamond"/>
+                <w:b w:val="0"/>
+                <w:i w:val="0"/>
+                <w:color w:val="000000"/>
+                <w:sz w:val="22"/>
+              </w:rPr>
+              <w:hyperlink r:id="rId11" w:history="1">
+                <w:r>
+                  <w:rPr>
+                    <w:rStyle w:val="Hyperlink"/>
+                  </w:rPr>
+                  <w:t>)</w:t>
+                </w:r>
+              </w:hyperlink>
+            </w:r>
+            <w:r>
+              <w:rPr>
+                <w:rFonts w:ascii="EB Garamond" w:hAnsi="EB Garamond" w:eastAsia="EB Garamond"/>
+                <w:b w:val="0"/>
+                <w:i w:val="0"/>
+                <w:color w:val="000000"/>
+                <w:sz w:val="22"/>
+              </w:rPr>
+              <w:t xml:space="preserve"> </w:t>
+            </w:r>
+          </w:p>
+        </w:tc>
+      </w:tr>
+      <w:tr>
+        <w:trPr>
+          <w:trHeight w:hRule="exact" w:val="288"/>
+        </w:trPr>
+        <w:tc>
+          <w:tcPr>
+            <w:tcW w:type="dxa" w:w="5364"/>
+            <w:tcBorders/>
+            <w:tcMar>
+              <w:start w:w="0" w:type="dxa"/>
+              <w:end w:w="0" w:type="dxa"/>
+            </w:tcMar>
+          </w:tcPr>
+          <w:p>
+            <w:pPr>
+              <w:autoSpaceDN w:val="0"/>
+              <w:autoSpaceDE w:val="0"/>
+              <w:widowControl/>
+              <w:spacing w:line="218" w:lineRule="auto" w:before="0" w:after="0"/>
+              <w:ind w:left="28" w:right="0" w:firstLine="0"/>
+              <w:jc w:val="left"/>
+            </w:pPr>
+            <w:r>
+              <w:rPr>
+                <w:rFonts w:ascii="EB Garamond" w:hAnsi="EB Garamond" w:eastAsia="EB Garamond"/>
+                <w:b/>
+                <w:i w:val="0"/>
+                <w:color w:val="000000"/>
+                <w:sz w:val="22"/>
+              </w:rPr>
+              <w:t xml:space="preserve">PharmaSUG 2024 </w:t>
+            </w:r>
+          </w:p>
+        </w:tc>
+        <w:tc>
+          <w:tcPr>
+            <w:tcW w:type="dxa" w:w="5206"/>
+            <w:tcBorders/>
+            <w:tcMar>
+              <w:start w:w="0" w:type="dxa"/>
+              <w:end w:w="0" w:type="dxa"/>
+            </w:tcMar>
+          </w:tcPr>
+          <w:p>
+            <w:pPr>
+              <w:autoSpaceDN w:val="0"/>
+              <w:autoSpaceDE w:val="0"/>
+              <w:widowControl/>
+              <w:spacing w:line="218" w:lineRule="auto" w:before="0" w:after="0"/>
+              <w:ind w:left="0" w:right="30" w:firstLine="0"/>
+              <w:jc w:val="right"/>
+            </w:pPr>
+            <w:r>
+              <w:rPr>
+                <w:rFonts w:ascii="EB Garamond" w:hAnsi="EB Garamond" w:eastAsia="EB Garamond"/>
+                <w:b/>
+                <w:i w:val="0"/>
+                <w:color w:val="000000"/>
+                <w:sz w:val="22"/>
+              </w:rPr>
+              <w:t xml:space="preserve"> Baltimore, USA </w:t>
+            </w:r>
+          </w:p>
+        </w:tc>
+      </w:tr>
+      <w:tr>
+        <w:trPr>
+          <w:trHeight w:hRule="exact" w:val="634"/>
+        </w:trPr>
+        <w:tc>
+          <w:tcPr>
+            <w:tcW w:type="dxa" w:w="10570"/>
+            <w:gridSpan w:val="2"/>
+            <w:tcBorders/>
+            <w:tcMar>
+              <w:start w:w="0" w:type="dxa"/>
+              <w:end w:w="0" w:type="dxa"/>
+            </w:tcMar>
+            <w:tcMar>
+              <w:start w:w="0" w:type="dxa"/>
+              <w:end w:w="0" w:type="dxa"/>
+            </w:tcMar>
+          </w:tcPr>
+          <w:p>
+            <w:pPr>
+              <w:autoSpaceDN w:val="0"/>
+              <w:autoSpaceDE w:val="0"/>
+              <w:widowControl/>
+              <w:spacing w:line="245" w:lineRule="auto" w:before="0" w:after="0"/>
+              <w:ind w:left="28" w:right="144" w:firstLine="0"/>
+              <w:jc w:val="left"/>
+            </w:pPr>
+            <w:r>
+              <w:rPr>
+                <w:rFonts w:ascii="EB Garamond" w:hAnsi="EB Garamond" w:eastAsia="EB Garamond"/>
+                <w:b w:val="0"/>
+                <w:i w:val="0"/>
+                <w:color w:val="000000"/>
+                <w:sz w:val="22"/>
+              </w:rPr>
+              <w:t>Presented a paper on how large language models (LLMs) coupled with next-generati</w:t>
+            </w:r>
+            <w:r>
+              <w:rPr>
+                <w:rFonts w:ascii="EB Garamond" w:hAnsi="EB Garamond" w:eastAsia="EB Garamond"/>
+                <w:b w:val="0"/>
+                <w:i w:val="0"/>
+                <w:color w:val="000000"/>
+                <w:sz w:val="22"/>
+              </w:rPr>
+              <w:hyperlink r:id="rId12" w:history="1">
+                <w:r>
+                  <w:rPr>
+                    <w:rStyle w:val="Hyperlink"/>
+                  </w:rPr>
+                  <w:t>on Graph d</w:t>
+                </w:r>
+              </w:hyperlink>
+            </w:r>
+            <w:r>
+              <w:rPr>
+                <w:rFonts w:ascii="EB Garamond" w:hAnsi="EB Garamond" w:eastAsia="EB Garamond"/>
+                <w:b w:val="0"/>
+                <w:i w:val="0"/>
+                <w:color w:val="000000"/>
+                <w:sz w:val="22"/>
+              </w:rPr>
+              <w:t xml:space="preserve">atabase, search and analytic </w:t>
+            </w:r>
+            <w:r>
+              <w:rPr>
+                <w:rFonts w:ascii="EB Garamond" w:hAnsi="EB Garamond" w:eastAsia="EB Garamond"/>
+                <w:b w:val="0"/>
+                <w:i w:val="0"/>
+                <w:color w:val="000000"/>
+                <w:sz w:val="22"/>
+              </w:rPr>
+              <w:t xml:space="preserve">engines etc. can create a comprehensive AI-based technology automation platform. </w:t>
+            </w:r>
+            <w:r>
+              <w:rPr>
+                <w:rFonts w:ascii="EB Garamond" w:hAnsi="EB Garamond" w:eastAsia="EB Garamond"/>
+                <w:b w:val="0"/>
+                <w:i w:val="0"/>
+                <w:color w:val="000000"/>
+                <w:sz w:val="22"/>
+              </w:rPr>
+              <w:hyperlink r:id="rId12" w:history="1">
+                <w:r>
+                  <w:rPr>
+                    <w:rStyle w:val="Hyperlink"/>
+                  </w:rPr>
+                  <w:t>(</w:t>
+                </w:r>
+              </w:hyperlink>
+            </w:r>
+            <w:r>
+              <w:rPr>
+                <w:rFonts w:ascii="EB Garamond" w:hAnsi="EB Garamond" w:eastAsia="EB Garamond"/>
+                <w:b w:val="0"/>
+                <w:i w:val="0"/>
+                <w:color w:val="0000FF"/>
+                <w:sz w:val="22"/>
+                <w:u w:val="single"/>
+              </w:rPr>
+              <w:hyperlink r:id="rId12" w:history="1">
+                <w:r>
+                  <w:rPr>
+                    <w:rStyle w:val="Hyperlink"/>
+                  </w:rPr>
+                  <w:t>Paper Link</w:t>
+                </w:r>
+              </w:hyperlink>
+            </w:r>
+            <w:r>
+              <w:rPr>
+                <w:rFonts w:ascii="EB Garamond" w:hAnsi="EB Garamond" w:eastAsia="EB Garamond"/>
+                <w:b w:val="0"/>
+                <w:i w:val="0"/>
+                <w:color w:val="000000"/>
+                <w:sz w:val="22"/>
+              </w:rPr>
+              <w:hyperlink r:id="rId12" w:history="1">
+                <w:r>
+                  <w:rPr>
+                    <w:rStyle w:val="Hyperlink"/>
+                  </w:rPr>
+                  <w:t>)</w:t>
+                </w:r>
+              </w:hyperlink>
+            </w:r>
+            <w:r>
+              <w:rPr>
+                <w:rFonts w:ascii="EB Garamond" w:hAnsi="EB Garamond" w:eastAsia="EB Garamond"/>
+                <w:b w:val="0"/>
+                <w:i w:val="0"/>
+                <w:color w:val="000000"/>
+                <w:sz w:val="22"/>
+              </w:rPr>
+              <w:t xml:space="preserve"> </w:t>
+            </w:r>
+          </w:p>
+        </w:tc>
+      </w:tr>
+    </w:tbl>
     <w:p>
+      <w:pPr>
+        <w:autoSpaceDN w:val="0"/>
+        <w:autoSpaceDE w:val="0"/>
+        <w:widowControl/>
+        <w:spacing w:line="216" w:lineRule="auto" w:before="220" w:after="20"/>
+        <w:ind w:left="28" w:right="0" w:firstLine="0"/>
+        <w:jc w:val="left"/>
+      </w:pPr>
       <w:r>
-        <w:t>EDUCATION</w:t>
+        <w:rPr>
+          <w:rFonts w:ascii="EB Garamond" w:hAnsi="EB Garamond" w:eastAsia="EB Garamond"/>
+          <w:b/>
+          <w:i w:val="0"/>
+          <w:color w:val="000000"/>
+          <w:sz w:val="24"/>
+        </w:rPr>
+        <w:t>P</w:t>
+      </w:r>
+      <w:r>
+        <w:rPr>
+          <w:rFonts w:ascii="EB Garamond" w:hAnsi="EB Garamond" w:eastAsia="EB Garamond"/>
+          <w:b/>
+          <w:i w:val="0"/>
+          <w:color w:val="000000"/>
+          <w:sz w:val="19"/>
+        </w:rPr>
+        <w:t xml:space="preserve">ATENTS </w:t>
       </w:r>
     </w:p>
-    <w:p/>
+    <w:tbl>
+      <w:tblPr>
+        <w:tblW w:type="auto" w:w="0"/>
+        <w:tblLayout w:type="fixed"/>
+        <w:tblLook w:firstColumn="1" w:firstRow="1" w:lastColumn="0" w:lastRow="0" w:noHBand="0" w:noVBand="1" w:val="04A0"/>
+        <w:tblInd w:w="0.0" w:type="dxa"/>
+      </w:tblPr>
+      <w:tblGrid>
+        <w:gridCol w:w="5302"/>
+        <w:gridCol w:w="5302"/>
+      </w:tblGrid>
+      <w:tr>
+        <w:trPr>
+          <w:trHeight w:hRule="exact" w:val="426"/>
+        </w:trPr>
+        <w:tc>
+          <w:tcPr>
+            <w:tcW w:type="dxa" w:w="10570"/>
+            <w:gridSpan w:val="2"/>
+            <w:tcBorders>
+              <w:top w:sz="5.600000000000136" w:val="single" w:color="#000000"/>
+            </w:tcBorders>
+            <w:tcMar>
+              <w:start w:w="0" w:type="dxa"/>
+              <w:end w:w="0" w:type="dxa"/>
+            </w:tcMar>
+            <w:tcMar>
+              <w:start w:w="0" w:type="dxa"/>
+              <w:end w:w="0" w:type="dxa"/>
+            </w:tcMar>
+          </w:tcPr>
+          <w:p>
+            <w:pPr>
+              <w:autoSpaceDN w:val="0"/>
+              <w:autoSpaceDE w:val="0"/>
+              <w:widowControl/>
+              <w:spacing w:line="218" w:lineRule="auto" w:before="130" w:after="0"/>
+              <w:ind w:left="388" w:right="0" w:firstLine="0"/>
+              <w:jc w:val="left"/>
+            </w:pPr>
+            <w:r>
+              <w:rPr>
+                <w:rFonts w:ascii="Times New Roman" w:hAnsi="Times New Roman" w:eastAsia="Times New Roman"/>
+                <w:b w:val="0"/>
+                <w:i w:val="0"/>
+                <w:color w:val="000000"/>
+                <w:sz w:val="22"/>
+              </w:rPr>
+              <w:t>●</w:t>
+            </w:r>
+            <w:r>
+              <w:rPr>
+                <w:rFonts w:ascii="EB Garamond" w:hAnsi="EB Garamond" w:eastAsia="EB Garamond"/>
+                <w:b/>
+                <w:i w:val="0"/>
+                <w:color w:val="000000"/>
+                <w:sz w:val="22"/>
+              </w:rPr>
+              <w:t>Granted:</w:t>
+            </w:r>
+            <w:r>
+              <w:rPr>
+                <w:rFonts w:ascii="EB Garamond" w:hAnsi="EB Garamond" w:eastAsia="EB Garamond"/>
+                <w:b w:val="0"/>
+                <w:i w:val="0"/>
+                <w:color w:val="000000"/>
+                <w:sz w:val="22"/>
+              </w:rPr>
+              <w:t xml:space="preserve"> Automated Continuous Validation for Regulatory Compliance (2023) </w:t>
+            </w:r>
+          </w:p>
+        </w:tc>
+      </w:tr>
+      <w:tr>
+        <w:trPr>
+          <w:trHeight w:hRule="exact" w:val="286"/>
+        </w:trPr>
+        <w:tc>
+          <w:tcPr>
+            <w:tcW w:type="dxa" w:w="964"/>
+            <w:tcBorders/>
+            <w:tcMar>
+              <w:start w:w="0" w:type="dxa"/>
+              <w:end w:w="0" w:type="dxa"/>
+            </w:tcMar>
+          </w:tcPr>
+          <w:p>
+            <w:pPr>
+              <w:autoSpaceDN w:val="0"/>
+              <w:autoSpaceDE w:val="0"/>
+              <w:widowControl/>
+              <w:spacing w:line="238" w:lineRule="auto" w:before="24" w:after="0"/>
+              <w:ind w:left="0" w:right="124" w:firstLine="0"/>
+              <w:jc w:val="right"/>
+            </w:pPr>
+            <w:r>
+              <w:rPr>
+                <w:rFonts w:ascii="Symbol" w:hAnsi="Symbol" w:eastAsia="Symbol"/>
+                <w:b w:val="0"/>
+                <w:i w:val="0"/>
+                <w:color w:val="000000"/>
+                <w:sz w:val="20"/>
+              </w:rPr>
+              <w:t>•</w:t>
+            </w:r>
+          </w:p>
+        </w:tc>
+        <w:tc>
+          <w:tcPr>
+            <w:tcW w:type="dxa" w:w="9606"/>
+            <w:tcBorders/>
+            <w:tcMar>
+              <w:start w:w="0" w:type="dxa"/>
+              <w:end w:w="0" w:type="dxa"/>
+            </w:tcMar>
+          </w:tcPr>
+          <w:p>
+            <w:pPr>
+              <w:autoSpaceDN w:val="0"/>
+              <w:autoSpaceDE w:val="0"/>
+              <w:widowControl/>
+              <w:spacing w:line="218" w:lineRule="auto" w:before="0" w:after="0"/>
+              <w:ind w:left="144" w:right="0" w:firstLine="0"/>
+              <w:jc w:val="left"/>
+            </w:pPr>
+            <w:r>
+              <w:rPr>
+                <w:rFonts w:ascii="EB Garamond" w:hAnsi="EB Garamond" w:eastAsia="EB Garamond"/>
+                <w:b w:val="0"/>
+                <w:i w:val="0"/>
+                <w:color w:val="000000"/>
+                <w:sz w:val="22"/>
+              </w:rPr>
+              <w:t xml:space="preserve">Proposed an automated approach for validating computer systems with dynamic components using synthetic </w:t>
+            </w:r>
+          </w:p>
+        </w:tc>
+      </w:tr>
+      <w:tr>
+        <w:trPr>
+          <w:trHeight w:hRule="exact" w:val="636"/>
+        </w:trPr>
+        <w:tc>
+          <w:tcPr>
+            <w:tcW w:type="dxa" w:w="10570"/>
+            <w:gridSpan w:val="2"/>
+            <w:tcBorders/>
+            <w:tcMar>
+              <w:start w:w="0" w:type="dxa"/>
+              <w:end w:w="0" w:type="dxa"/>
+            </w:tcMar>
+            <w:tcMar>
+              <w:start w:w="0" w:type="dxa"/>
+              <w:end w:w="0" w:type="dxa"/>
+            </w:tcMar>
+          </w:tcPr>
+          <w:p>
+            <w:pPr>
+              <w:autoSpaceDN w:val="0"/>
+              <w:tabs>
+                <w:tab w:pos="1108" w:val="left"/>
+              </w:tabs>
+              <w:autoSpaceDE w:val="0"/>
+              <w:widowControl/>
+              <w:spacing w:line="245" w:lineRule="auto" w:before="0" w:after="0"/>
+              <w:ind w:left="388" w:right="3312" w:firstLine="0"/>
+              <w:jc w:val="left"/>
+            </w:pPr>
+            <w:r>
+              <w:tab/>
+            </w:r>
+            <w:r>
+              <w:rPr>
+                <w:rFonts w:ascii="EB Garamond" w:hAnsi="EB Garamond" w:eastAsia="EB Garamond"/>
+                <w:b w:val="0"/>
+                <w:i w:val="0"/>
+                <w:color w:val="000000"/>
+                <w:sz w:val="22"/>
+              </w:rPr>
+              <w:t>UAT and learning saturation testing:</w:t>
+            </w:r>
+            <w:r>
+              <w:rPr>
+                <w:rFonts w:ascii="EB Garamond" w:hAnsi="EB Garamond" w:eastAsia="EB Garamond"/>
+                <w:b w:val="0"/>
+                <w:i w:val="0"/>
+                <w:color w:val="000000"/>
+                <w:sz w:val="22"/>
+              </w:rPr>
+              <w:t xml:space="preserve"> </w:t>
+            </w:r>
+            <w:r>
+              <w:rPr>
+                <w:rFonts w:ascii="EB Garamond" w:hAnsi="EB Garamond" w:eastAsia="EB Garamond"/>
+                <w:b w:val="0"/>
+                <w:i w:val="0"/>
+                <w:color w:val="0000FF"/>
+                <w:sz w:val="22"/>
+                <w:u w:val="single"/>
+              </w:rPr>
+              <w:hyperlink r:id="rId13" w:history="1">
+                <w:r>
+                  <w:rPr>
+                    <w:rStyle w:val="Hyperlink"/>
+                  </w:rPr>
+                  <w:t>Patent Link</w:t>
+                </w:r>
+              </w:hyperlink>
+            </w:r>
+            <w:r>
+              <w:br/>
+            </w:r>
+            <w:r>
+              <w:rPr>
+                <w:rFonts w:ascii="Times New Roman" w:hAnsi="Times New Roman" w:eastAsia="Times New Roman"/>
+                <w:b w:val="0"/>
+                <w:i w:val="0"/>
+                <w:color w:val="000000"/>
+                <w:sz w:val="22"/>
+              </w:rPr>
+              <w:t>●</w:t>
+            </w:r>
+            <w:r>
+              <w:rPr>
+                <w:rFonts w:ascii="EB Garamond" w:hAnsi="EB Garamond" w:eastAsia="EB Garamond"/>
+                <w:b/>
+                <w:i w:val="0"/>
+                <w:color w:val="000000"/>
+                <w:sz w:val="22"/>
+              </w:rPr>
+              <w:t>Filed:</w:t>
+            </w:r>
+            <w:r>
+              <w:rPr>
+                <w:rFonts w:ascii="EB Garamond" w:hAnsi="EB Garamond" w:eastAsia="EB Garamond"/>
+                <w:b w:val="0"/>
+                <w:i w:val="0"/>
+                <w:color w:val="000000"/>
+                <w:sz w:val="22"/>
+              </w:rPr>
+              <w:t xml:space="preserve"> Automated Clinical Event and Endpoint Adjudication System (2024) </w:t>
+            </w:r>
+          </w:p>
+        </w:tc>
+      </w:tr>
+    </w:tbl>
     <w:p>
+      <w:pPr>
+        <w:autoSpaceDN w:val="0"/>
+        <w:autoSpaceDE w:val="0"/>
+        <w:widowControl/>
+        <w:spacing w:line="218" w:lineRule="auto" w:before="220" w:after="18"/>
+        <w:ind w:left="28" w:right="0" w:firstLine="0"/>
+        <w:jc w:val="left"/>
+      </w:pPr>
       <w:r>
-        <w:t xml:space="preserve">Bachelor of Technology (Mechanical Engineering): 7.62 CGPI  </w:t>
+        <w:rPr>
+          <w:rFonts w:ascii="EB Garamond" w:hAnsi="EB Garamond" w:eastAsia="EB Garamond"/>
+          <w:b/>
+          <w:i w:val="0"/>
+          <w:color w:val="000000"/>
+          <w:sz w:val="24"/>
+        </w:rPr>
+        <w:t>P</w:t>
+      </w:r>
+      <w:r>
+        <w:rPr>
+          <w:rFonts w:ascii="EB Garamond" w:hAnsi="EB Garamond" w:eastAsia="EB Garamond"/>
+          <w:b/>
+          <w:i w:val="0"/>
+          <w:color w:val="000000"/>
+          <w:sz w:val="19"/>
+        </w:rPr>
+        <w:t>UBLICATIONS</w:t>
       </w:r>
     </w:p>
+    <w:tbl>
+      <w:tblPr>
+        <w:tblW w:type="auto" w:w="0"/>
+        <w:tblLayout w:type="fixed"/>
+        <w:tblLook w:firstColumn="1" w:firstRow="1" w:lastColumn="0" w:lastRow="0" w:noHBand="0" w:noVBand="1" w:val="04A0"/>
+        <w:tblInd w:w="0.0" w:type="dxa"/>
+      </w:tblPr>
+      <w:tblGrid>
+        <w:gridCol w:w="5302"/>
+        <w:gridCol w:w="5302"/>
+      </w:tblGrid>
+      <w:tr>
+        <w:trPr>
+          <w:trHeight w:hRule="exact" w:val="1998"/>
+        </w:trPr>
+        <w:tc>
+          <w:tcPr>
+            <w:tcW w:type="dxa" w:w="604"/>
+            <w:tcBorders>
+              <w:top w:sz="5.600000000000364" w:val="single" w:color="#000000"/>
+            </w:tcBorders>
+            <w:tcMar>
+              <w:start w:w="0" w:type="dxa"/>
+              <w:end w:w="0" w:type="dxa"/>
+            </w:tcMar>
+          </w:tcPr>
+          <w:p>
+            <w:pPr>
+              <w:autoSpaceDN w:val="0"/>
+              <w:autoSpaceDE w:val="0"/>
+              <w:widowControl/>
+              <w:spacing w:line="456" w:lineRule="auto" w:before="308" w:after="0"/>
+              <w:ind w:left="388" w:right="124" w:firstLine="0"/>
+              <w:jc w:val="both"/>
+            </w:pPr>
+            <w:r>
+              <w:rPr>
+                <w:rFonts w:ascii="Symbol" w:hAnsi="Symbol" w:eastAsia="Symbol"/>
+                <w:b w:val="0"/>
+                <w:i w:val="0"/>
+                <w:color w:val="000000"/>
+                <w:sz w:val="20"/>
+              </w:rPr>
+              <w:t>•</w:t>
+            </w:r>
+            <w:r>
+              <w:br/>
+            </w:r>
+            <w:r>
+              <w:rPr>
+                <w:rFonts w:ascii="Symbol" w:hAnsi="Symbol" w:eastAsia="Symbol"/>
+                <w:b w:val="0"/>
+                <w:i w:val="0"/>
+                <w:color w:val="000000"/>
+                <w:sz w:val="20"/>
+              </w:rPr>
+              <w:t>•</w:t>
+            </w:r>
+            <w:r>
+              <w:br/>
+            </w:r>
+            <w:r>
+              <w:rPr>
+                <w:rFonts w:ascii="Symbol" w:hAnsi="Symbol" w:eastAsia="Symbol"/>
+                <w:b w:val="0"/>
+                <w:i w:val="0"/>
+                <w:color w:val="000000"/>
+                <w:sz w:val="20"/>
+              </w:rPr>
+              <w:t>•</w:t>
+            </w:r>
+          </w:p>
+        </w:tc>
+        <w:tc>
+          <w:tcPr>
+            <w:tcW w:type="dxa" w:w="9966"/>
+            <w:tcBorders>
+              <w:top w:sz="5.600000000000364" w:val="single" w:color="#000000"/>
+            </w:tcBorders>
+            <w:tcMar>
+              <w:start w:w="0" w:type="dxa"/>
+              <w:end w:w="0" w:type="dxa"/>
+            </w:tcMar>
+          </w:tcPr>
+          <w:p>
+            <w:pPr>
+              <w:autoSpaceDN w:val="0"/>
+              <w:autoSpaceDE w:val="0"/>
+              <w:widowControl/>
+              <w:spacing w:line="245" w:lineRule="auto" w:before="286" w:after="0"/>
+              <w:ind w:left="144" w:right="0" w:firstLine="0"/>
+              <w:jc w:val="left"/>
+            </w:pPr>
+            <w:r>
+              <w:rPr>
+                <w:rFonts w:ascii="EB Garamond" w:hAnsi="EB Garamond" w:eastAsia="EB Garamond"/>
+                <w:b w:val="0"/>
+                <w:i w:val="0"/>
+                <w:color w:val="000000"/>
+                <w:sz w:val="22"/>
+              </w:rPr>
+              <w:t xml:space="preserve">The Future of Regulatory Intelligence with Conversational AI (2022) – Discusses chatbot-driven access to regulatory </w:t>
+            </w:r>
+            <w:r>
+              <w:rPr>
+                <w:rFonts w:ascii="EB Garamond" w:hAnsi="EB Garamond" w:eastAsia="EB Garamond"/>
+                <w:b w:val="0"/>
+                <w:i w:val="0"/>
+                <w:color w:val="000000"/>
+                <w:sz w:val="22"/>
+              </w:rPr>
+              <w:t xml:space="preserve">knowledge. </w:t>
+            </w:r>
+          </w:p>
+          <w:p>
+            <w:pPr>
+              <w:autoSpaceDN w:val="0"/>
+              <w:autoSpaceDE w:val="0"/>
+              <w:widowControl/>
+              <w:spacing w:line="245" w:lineRule="auto" w:before="0" w:after="0"/>
+              <w:ind w:left="144" w:right="576" w:firstLine="0"/>
+              <w:jc w:val="left"/>
+            </w:pPr>
+            <w:r>
+              <w:rPr>
+                <w:rFonts w:ascii="EB Garamond" w:hAnsi="EB Garamond" w:eastAsia="EB Garamond"/>
+                <w:b w:val="0"/>
+                <w:i w:val="0"/>
+                <w:color w:val="000000"/>
+                <w:sz w:val="22"/>
+              </w:rPr>
+              <w:t xml:space="preserve">AI/ML Approaches to Assisted Medical Writing – Part 1 &amp; 2 (2021–2022) – Covers abstractive vs. extractive </w:t>
+            </w:r>
+            <w:r>
+              <w:rPr>
+                <w:rFonts w:ascii="EB Garamond" w:hAnsi="EB Garamond" w:eastAsia="EB Garamond"/>
+                <w:b w:val="0"/>
+                <w:i w:val="0"/>
+                <w:color w:val="000000"/>
+                <w:sz w:val="22"/>
+              </w:rPr>
+              <w:t xml:space="preserve">summarization methods. </w:t>
+            </w:r>
+          </w:p>
+          <w:p>
+            <w:pPr>
+              <w:autoSpaceDN w:val="0"/>
+              <w:autoSpaceDE w:val="0"/>
+              <w:widowControl/>
+              <w:spacing w:line="245" w:lineRule="auto" w:before="0" w:after="0"/>
+              <w:ind w:left="144" w:right="144" w:firstLine="0"/>
+              <w:jc w:val="left"/>
+            </w:pPr>
+            <w:r>
+              <w:rPr>
+                <w:rFonts w:ascii="EB Garamond" w:hAnsi="EB Garamond" w:eastAsia="EB Garamond"/>
+                <w:b w:val="0"/>
+                <w:i w:val="0"/>
+                <w:color w:val="000000"/>
+                <w:sz w:val="22"/>
+              </w:rPr>
+              <w:t xml:space="preserve">Future of Clinical Trial Documentation Management using Blockchain (2021) – Examines eTMF digitization and </w:t>
+            </w:r>
+            <w:r>
+              <w:rPr>
+                <w:rFonts w:ascii="EB Garamond" w:hAnsi="EB Garamond" w:eastAsia="EB Garamond"/>
+                <w:b w:val="0"/>
+                <w:i w:val="0"/>
+                <w:color w:val="000000"/>
+                <w:sz w:val="22"/>
+              </w:rPr>
+              <w:t xml:space="preserve">audit compliance. </w:t>
+            </w:r>
+          </w:p>
+        </w:tc>
+      </w:tr>
+    </w:tbl>
     <w:p>
-      <w:r>
-        <w:t xml:space="preserve">Yashawantrao Chavan Institute of Science, Satara  </w:t>
-      </w:r>
-    </w:p>
-    <w:p>
-      <w:r>
-        <w:t xml:space="preserve">Jul 2014 – May 2018 Satara, India  </w:t>
-      </w:r>
-    </w:p>
-    <w:p/>
-    <w:p>
-      <w:r>
-        <w:t xml:space="preserve">Higher Secondary (H.S.C): 81.38 %  </w:t>
-      </w:r>
-    </w:p>
-    <w:p>
-      <w:r>
-        <w:t xml:space="preserve">Maharaja Sayajirao Vidyalaya, Satara  </w:t>
-      </w:r>
-    </w:p>
-    <w:p>
-      <w:r>
-        <w:t xml:space="preserve">Jun 2012- May 2014 Satara, India  </w:t>
-      </w:r>
-    </w:p>
-    <w:p/>
-    <w:p>
-      <w:r>
-        <w:t xml:space="preserve">Secondary School (S.S.C): 93.64 %  </w:t>
-      </w:r>
-    </w:p>
-    <w:p>
-      <w:r>
-        <w:t xml:space="preserve">Jun 2011- May 2012  </w:t>
-      </w:r>
-    </w:p>
-    <w:p/>
-    <w:p>
-      <w:r>
-        <w:t xml:space="preserve">CONFERENCES AND PRESENTATIONS  </w:t>
-      </w:r>
-    </w:p>
-    <w:p>
-      <w:r>
-        <w:t xml:space="preserve">PATENTS  </w:t>
-      </w:r>
-    </w:p>
-    <w:p>
-      <w:r>
-        <w:t xml:space="preserve">PUBLICATIONS  </w:t>
-      </w:r>
-    </w:p>
-    <w:p/>
-    <w:p>
-      <w:r>
-        <w:t>[Note: Specific details about conferences, patents, and publications should be added here as per original resume content.]</w:t>
-      </w:r>
+      <w:pPr>
+        <w:autoSpaceDN w:val="0"/>
+        <w:autoSpaceDE w:val="0"/>
+        <w:widowControl/>
+        <w:spacing w:line="14" w:lineRule="exact" w:before="0" w:after="0"/>
+        <w:ind w:left="0" w:right="0"/>
+      </w:pPr>
     </w:p>
     <w:sectPr>
       <w:pgSz w:w="12240" w:h="15840"/>
-      <w:pgMar w:top="1440" w:right="1800" w:bottom="1440" w:left="1800" w:header="720" w:footer="720" w:gutter="0"/>
-      <w:cols w:space="720"/>
+      <w:pgMar w:top="436" w:right="800" w:bottom="1440" w:left="836" w:header="720" w:footer="720" w:gutter="0"/>
+      <w:cols/>
       <w:docGrid w:linePitch="360"/>
     </w:sectPr>
   </w:body>

</xml_diff>

<commit_message>
Gap Analysis and Review Feature
 implemented the feature to analyze gaps between  resume and a job description, providing with suggestions that user can review and edit before generating the final resume.
</commit_message>
<xml_diff>
--- a/Resume-Tailor/backend/temp_Resume Rohit Kadam_tailored.docx
+++ b/Resume-Tailor/backend/temp_Resume Rohit Kadam_tailored.docx
@@ -79,7 +79,27 @@
           <w:color w:val="000000"/>
           <w:sz w:val="22"/>
         </w:rPr>
-        <w:t xml:space="preserve"> • +91 7767880235 • </w:t>
+        <w:t xml:space="preserve"> </w:t>
+      </w:r>
+      <w:r>
+        <w:rPr>
+          <w:rFonts w:ascii="EB Garamond" w:hAnsi="EB Garamond" w:eastAsia="EB Garamond"/>
+          <w:b w:val="0"/>
+          <w:i w:val="0"/>
+          <w:color w:val="000000"/>
+          <w:sz w:val="22"/>
+        </w:rPr>
+        <w:t>• +91 7767880235 •</w:t>
+      </w:r>
+      <w:r>
+        <w:rPr>
+          <w:rFonts w:ascii="EB Garamond" w:hAnsi="EB Garamond" w:eastAsia="EB Garamond"/>
+          <w:b w:val="0"/>
+          <w:i w:val="0"/>
+          <w:color w:val="000000"/>
+          <w:sz w:val="22"/>
+        </w:rPr>
+        <w:t xml:space="preserve"> </w:t>
       </w:r>
       <w:r>
         <w:rPr>
@@ -110,7 +130,7 @@
         <w:jc w:val="left"/>
       </w:pPr>
       <w:r>
-        <w:t xml:space="preserve">Passionate Data Science researcher with 4+ years of experience developing AI ML and GenAI-powered solutions in health tech and regulatory intelligence, including expertise in GenAI Architecture Strategy, LangChain, and LangGraph. Granted patent holder, published author, and PharmaSUG presenter. Actively exploring the intersection of AI and life sciences through academic and industry-led innovation. </w:t>
+        <w:t xml:space="preserve">Passionate Data Science researcher with 4+ years of experience developing AI ML and GenAI-powered solutions in health tech and regulatory intelligence, including hands-on experience with GPT-4o, Lang Chain, and Building LLM applications. Granted patent holder, published author, and PharmaSUG presenter. Actively exploring the intersection of AI and life sciences through academic and industry-led innovation. </w:t>
       </w:r>
     </w:p>
     <w:p>
@@ -2239,34 +2259,7 @@
         <w:jc w:val="center"/>
       </w:pPr>
       <w:r>
-        <w:rPr>
-          <w:rFonts w:ascii="EB Garamond" w:hAnsi="EB Garamond" w:eastAsia="EB Garamond"/>
-          <w:b w:val="0"/>
-          <w:i w:val="0"/>
-          <w:color w:val="000000"/>
-          <w:sz w:val="22"/>
-        </w:rPr>
-        <w:t>Python, Data Science, Machine Learning, NLP, Generative AI, RAG, Azure, OpenAI, REST APIs,</w:t>
-      </w:r>
-      <w:r>
-        <w:rPr>
-          <w:rFonts w:ascii="EB Garamond" w:hAnsi="EB Garamond" w:eastAsia="EB Garamond"/>
-          <w:b w:val="0"/>
-          <w:i w:val="0"/>
-          <w:color w:val="000000"/>
-          <w:sz w:val="22"/>
-        </w:rPr>
-        <w:t>AWS (Bedrock),</w:t>
-      </w:r>
-      <w:r>
-        <w:rPr>
-          <w:rFonts w:ascii="EB Garamond" w:hAnsi="EB Garamond" w:eastAsia="EB Garamond"/>
-          <w:b w:val="0"/>
-          <w:i w:val="0"/>
-          <w:color w:val="000000"/>
-          <w:sz w:val="22"/>
-        </w:rPr>
-        <w:t xml:space="preserve">RASA </w:t>
+        <w:t xml:space="preserve">Python, Data Science, Machine Learning, NLP, Generative AI, RAG, Azure, OpenAI, REST APIs, AWS (Bedrock), RASA, Docker, Kubernetes, Airflow, TensorFlow, PyTorch, Keras </w:t>
       </w:r>
     </w:p>
     <w:p>

</xml_diff>

<commit_message>
Robust Text Extraction for Resume Analysis
</commit_message>
<xml_diff>
--- a/Resume-Tailor/backend/temp_Resume Rohit Kadam_tailored.docx
+++ b/Resume-Tailor/backend/temp_Resume Rohit Kadam_tailored.docx
@@ -125,7 +125,7 @@
           <w:color w:val="000000"/>
           <w:sz w:val="22"/>
         </w:rPr>
-        <w:t xml:space="preserve">Gen AI Solutions Engineer with 4+ years of experience developing AI ML and GenAI-powered solutions in health tech and regulatory intelligence. Granted patent holder, published author, and PharmaSUG presenter. Experienced in collaborating with business stakeholders and C-level executives to deliver AI solutions using Azure and related services. </w:t>
+        <w:t xml:space="preserve">AI Engineer with 4+ years of experience in developing AI and GenAI-powered solutions, specializing in Azure and LLMs to drive business impact. Proven track record of leading AI initiatives that optimize resource allocation and enhance decision-making processes. Actively exploring the intersection of AI and life sciences through academic and industry-led innovation. </w:t>
       </w:r>
     </w:p>
     <w:p>
@@ -139,13 +139,23 @@
       </w:pPr>
       <w:r>
         <w:rPr>
-          <w:rFonts w:ascii="EB Garamond" w:hAnsi="EB Garamond"/>
+          <w:rFonts w:ascii="EB Garamond" w:hAnsi="EB Garamond" w:eastAsia="EB Garamond"/>
           <w:b/>
           <w:i w:val="0"/>
           <w:color w:val="000000"/>
           <w:sz w:val="24"/>
         </w:rPr>
-        <w:t>PROFESSIONAL EXPERIENCE: Spearheaded AI initiatives in health tech, optimizing resource allocation and improving decision-making processes, resulting in a 20% increase in operational efficiency. Collaborated with cross-functional teams to implement Azure-based AI solutions, enhancing data processing capabilities by 30%.</w:t>
+        <w:t>PROFESSIONAL</w:t>
+      </w:r>
+      <w:r>
+        <w:rPr>
+          <w:rFonts w:ascii="EB Garamond" w:hAnsi="EB Garamond" w:eastAsia="EB Garamond"/>
+          <w:b/>
+          <w:i w:val="0"/>
+          <w:color w:val="000000"/>
+          <w:sz w:val="24"/>
+        </w:rPr>
+        <w:t>EXPERIENCE</w:t>
       </w:r>
     </w:p>
     <w:tbl>
@@ -2245,13 +2255,33 @@
       </w:pPr>
       <w:r>
         <w:rPr>
-          <w:rFonts w:ascii="EB Garamond" w:hAnsi="EB Garamond"/>
+          <w:rFonts w:ascii="EB Garamond" w:hAnsi="EB Garamond" w:eastAsia="EB Garamond"/>
           <w:b w:val="0"/>
           <w:i w:val="0"/>
           <w:color w:val="000000"/>
           <w:sz w:val="22"/>
         </w:rPr>
-        <w:t xml:space="preserve">Azure (AML, OpenAI, Bot Services), Python, C#, JavaScript, Machine Learning, Data Engineering, NLP, Generative AI, REST APIs, RASA, AWS (Bedrock) </w:t>
+        <w:t>Python, Data Science, Machine Learning, NLP, Generative AI, RAG, Azure, OpenAI, REST APIs,</w:t>
+      </w:r>
+      <w:r>
+        <w:rPr>
+          <w:rFonts w:ascii="EB Garamond" w:hAnsi="EB Garamond" w:eastAsia="EB Garamond"/>
+          <w:b w:val="0"/>
+          <w:i w:val="0"/>
+          <w:color w:val="000000"/>
+          <w:sz w:val="22"/>
+        </w:rPr>
+        <w:t>AWS (Bedrock),</w:t>
+      </w:r>
+      <w:r>
+        <w:rPr>
+          <w:rFonts w:ascii="EB Garamond" w:hAnsi="EB Garamond" w:eastAsia="EB Garamond"/>
+          <w:b w:val="0"/>
+          <w:i w:val="0"/>
+          <w:color w:val="000000"/>
+          <w:sz w:val="22"/>
+        </w:rPr>
+        <w:t xml:space="preserve">RASA </w:t>
       </w:r>
     </w:p>
     <w:p>

</xml_diff>